<commit_message>
guaranteed code to work
</commit_message>
<xml_diff>
--- a/Progress.docx
+++ b/Progress.docx
@@ -79,8 +79,13 @@
               </w:numPr>
             </w:pPr>
             <w:r>
-              <w:t>Move code into headers and libraries</w:t>
+              <w:t xml:space="preserve">Move code into headers and </w:t>
             </w:r>
+            <w:proofErr w:type="gramStart"/>
+            <w:r>
+              <w:t>libraries</w:t>
+            </w:r>
+            <w:proofErr w:type="gramEnd"/>
           </w:p>
           <w:p>
             <w:pPr>
@@ -115,8 +120,13 @@
               </w:numPr>
             </w:pPr>
             <w:r>
-              <w:t>Finalize navigation system</w:t>
+              <w:t xml:space="preserve">Finalize navigation </w:t>
             </w:r>
+            <w:proofErr w:type="gramStart"/>
+            <w:r>
+              <w:t>system</w:t>
+            </w:r>
+            <w:proofErr w:type="gramEnd"/>
           </w:p>
           <w:p>
             <w:pPr>
@@ -179,24 +189,6 @@
                 <w:numId w:val="2"/>
               </w:numPr>
             </w:pPr>
-            <w:r>
-              <w:t>Test ultrasonic sensor</w:t>
-            </w:r>
-          </w:p>
-          <w:p>
-            <w:pPr>
-              <w:pStyle w:val="ListParagraph"/>
-              <w:numPr>
-                <w:ilvl w:val="0"/>
-                <w:numId w:val="2"/>
-              </w:numPr>
-            </w:pPr>
-            <w:r>
-              <w:t xml:space="preserve">Test </w:t>
-            </w:r>
-            <w:r>
-              <w:t>pigmentation sensor</w:t>
-            </w:r>
           </w:p>
         </w:tc>
         <w:tc>
@@ -224,7 +216,42 @@
               </w:numPr>
             </w:pPr>
             <w:r>
-              <w:t>Start initial (cleanish) code to get bot moving forward</w:t>
+              <w:t xml:space="preserve">Start initial (cleanish) code to get bot moving </w:t>
+            </w:r>
+            <w:proofErr w:type="gramStart"/>
+            <w:r>
+              <w:t>forward</w:t>
+            </w:r>
+            <w:proofErr w:type="gramEnd"/>
+          </w:p>
+          <w:p>
+            <w:pPr>
+              <w:pStyle w:val="ListParagraph"/>
+              <w:numPr>
+                <w:ilvl w:val="0"/>
+                <w:numId w:val="2"/>
+              </w:numPr>
+              <w:spacing w:after="160" w:line="278" w:lineRule="auto"/>
+            </w:pPr>
+            <w:r>
+              <w:t xml:space="preserve">Test ultrasonic </w:t>
+            </w:r>
+            <w:proofErr w:type="gramStart"/>
+            <w:r>
+              <w:t>sensor</w:t>
+            </w:r>
+            <w:proofErr w:type="gramEnd"/>
+          </w:p>
+          <w:p>
+            <w:pPr>
+              <w:pStyle w:val="ListParagraph"/>
+              <w:numPr>
+                <w:ilvl w:val="0"/>
+                <w:numId w:val="2"/>
+              </w:numPr>
+            </w:pPr>
+            <w:r>
+              <w:t>Test pigmentation sensor</w:t>
             </w:r>
           </w:p>
         </w:tc>
@@ -247,12 +274,17 @@
       <w:r>
         <w:t xml:space="preserve">March </w:t>
       </w:r>
+      <w:proofErr w:type="gramStart"/>
+      <w:r>
+        <w:t>1</w:t>
+      </w:r>
       <w:r>
         <w:rPr>
           <w:vertAlign w:val="superscript"/>
         </w:rPr>
         <w:t>th</w:t>
       </w:r>
+      <w:proofErr w:type="gramEnd"/>
       <w:r>
         <w:t>, 2024</w:t>
       </w:r>
@@ -305,10 +337,10 @@
         <w:spacing w:after="0"/>
       </w:pPr>
       <w:r>
-        <w:t xml:space="preserve">March </w:t>
-      </w:r>
-      <w:r>
-        <w:t>11</w:t>
+        <w:t>March 1</w:t>
+      </w:r>
+      <w:r>
+        <w:t>3</w:t>
       </w:r>
       <w:r>
         <w:rPr>
@@ -340,14 +372,17 @@
           <w:numId w:val="1"/>
         </w:numPr>
       </w:pPr>
-      <w:r>
-        <w:t xml:space="preserve">Started </w:t>
-      </w:r>
-      <w:r>
-        <w:t xml:space="preserve">sample </w:t>
-      </w:r>
-      <w:r>
-        <w:t>code for ultrasonic sensor</w:t>
+    </w:p>
+    <w:p>
+      <w:pPr>
+        <w:pStyle w:val="ListParagraph"/>
+        <w:numPr>
+          <w:ilvl w:val="0"/>
+          <w:numId w:val="1"/>
+        </w:numPr>
+      </w:pPr>
+      <w:r>
+        <w:t>Problems/Next Goals</w:t>
       </w:r>
     </w:p>
     <w:p>
@@ -358,140 +393,17 @@
           <w:numId w:val="1"/>
         </w:numPr>
       </w:pPr>
-      <w:r>
-        <w:t>Incorporated code to detect when something is 5cm away and stopping motors</w:t>
-      </w:r>
-    </w:p>
-    <w:p>
-      <w:pPr>
-        <w:pStyle w:val="ListParagraph"/>
-        <w:numPr>
-          <w:ilvl w:val="2"/>
-          <w:numId w:val="1"/>
-        </w:numPr>
-      </w:pPr>
-      <w:r>
-        <w:t>UNTESTED</w:t>
-      </w:r>
-    </w:p>
-    <w:p>
-      <w:pPr>
-        <w:pStyle w:val="ListParagraph"/>
-        <w:numPr>
-          <w:ilvl w:val="1"/>
-          <w:numId w:val="1"/>
-        </w:numPr>
-      </w:pPr>
-      <w:r>
-        <w:t>Started sample code for TCS</w:t>
-      </w:r>
-      <w:r>
-        <w:t>34725</w:t>
-      </w:r>
-    </w:p>
-    <w:p>
-      <w:pPr>
-        <w:pStyle w:val="ListParagraph"/>
-        <w:numPr>
-          <w:ilvl w:val="2"/>
-          <w:numId w:val="1"/>
-        </w:numPr>
-      </w:pPr>
-      <w:r>
-        <w:t>Have smart LED shining color that TCS reads</w:t>
-      </w:r>
-    </w:p>
-    <w:p>
-      <w:pPr>
-        <w:pStyle w:val="ListParagraph"/>
-        <w:numPr>
-          <w:ilvl w:val="2"/>
-          <w:numId w:val="1"/>
-        </w:numPr>
-      </w:pPr>
-      <w:r>
-        <w:t xml:space="preserve">Green = </w:t>
-      </w:r>
-      <w:r>
-        <w:t xml:space="preserve">R: 22, G: </w:t>
-      </w:r>
-      <w:r>
-        <w:t>30</w:t>
-      </w:r>
-      <w:r>
-        <w:t xml:space="preserve">, B: 16, C </w:t>
-      </w:r>
-      <w:r>
-        <w:t>70</w:t>
-      </w:r>
-    </w:p>
-    <w:p>
-      <w:pPr>
-        <w:pStyle w:val="ListParagraph"/>
-        <w:numPr>
-          <w:ilvl w:val="2"/>
-          <w:numId w:val="1"/>
-        </w:numPr>
-      </w:pPr>
-      <w:r>
-        <w:t xml:space="preserve">Light blue = </w:t>
-      </w:r>
-      <w:r>
-        <w:t>R: 34, G: 40, B: 35, C 112</w:t>
-      </w:r>
-    </w:p>
-    <w:p>
-      <w:pPr>
-        <w:pStyle w:val="ListParagraph"/>
-        <w:numPr>
-          <w:ilvl w:val="0"/>
-          <w:numId w:val="1"/>
-        </w:numPr>
-      </w:pPr>
-      <w:r>
-        <w:t>Problems/Next Goals</w:t>
-      </w:r>
-    </w:p>
-    <w:p>
-      <w:pPr>
-        <w:pStyle w:val="ListParagraph"/>
-        <w:numPr>
-          <w:ilvl w:val="1"/>
-          <w:numId w:val="1"/>
-        </w:numPr>
-      </w:pPr>
-      <w:r>
-        <w:t>Sometimes reads 0cm</w:t>
-      </w:r>
-      <w:r>
-        <w:t xml:space="preserve"> when not using delay</w:t>
-      </w:r>
-    </w:p>
-    <w:p>
-      <w:pPr>
-        <w:pStyle w:val="ListParagraph"/>
-        <w:numPr>
-          <w:ilvl w:val="1"/>
-          <w:numId w:val="1"/>
-        </w:numPr>
-      </w:pPr>
-      <w:r>
-        <w:t>Finish navigation system</w:t>
-      </w:r>
     </w:p>
     <w:p>
       <w:pPr>
         <w:pStyle w:val="Heading2"/>
         <w:spacing w:after="0"/>
       </w:pPr>
-    </w:p>
-    <w:p>
-      <w:pPr>
-        <w:pStyle w:val="Heading2"/>
-        <w:spacing w:after="0"/>
-      </w:pPr>
-      <w:r>
-        <w:t>March 10</w:t>
+      <w:r>
+        <w:t xml:space="preserve">March </w:t>
+      </w:r>
+      <w:r>
+        <w:t>12</w:t>
       </w:r>
       <w:r>
         <w:rPr>
@@ -524,7 +436,58 @@
         </w:numPr>
       </w:pPr>
       <w:r>
-        <w:t>Updated README.md</w:t>
+        <w:t xml:space="preserve">Talked to Prof. Naish about </w:t>
+      </w:r>
+      <w:proofErr w:type="gramStart"/>
+      <w:r>
+        <w:t>code</w:t>
+      </w:r>
+      <w:proofErr w:type="gramEnd"/>
+    </w:p>
+    <w:p>
+      <w:pPr>
+        <w:pStyle w:val="ListParagraph"/>
+        <w:numPr>
+          <w:ilvl w:val="2"/>
+          <w:numId w:val="1"/>
+        </w:numPr>
+      </w:pPr>
+      <w:r>
+        <w:t xml:space="preserve">Okay to use delay for ultrasonic as long as you don’t ping it all the </w:t>
+      </w:r>
+      <w:proofErr w:type="gramStart"/>
+      <w:r>
+        <w:t>time</w:t>
+      </w:r>
+      <w:proofErr w:type="gramEnd"/>
+    </w:p>
+    <w:p>
+      <w:pPr>
+        <w:pStyle w:val="ListParagraph"/>
+        <w:numPr>
+          <w:ilvl w:val="2"/>
+          <w:numId w:val="1"/>
+        </w:numPr>
+      </w:pPr>
+      <w:r>
+        <w:t xml:space="preserve">Interrupt code take from slides + use same structure as </w:t>
+      </w:r>
+      <w:proofErr w:type="gramStart"/>
+      <w:r>
+        <w:t>encoder</w:t>
+      </w:r>
+      <w:proofErr w:type="gramEnd"/>
+    </w:p>
+    <w:p>
+      <w:pPr>
+        <w:pStyle w:val="ListParagraph"/>
+        <w:numPr>
+          <w:ilvl w:val="0"/>
+          <w:numId w:val="1"/>
+        </w:numPr>
+      </w:pPr>
+      <w:r>
+        <w:t>Problems/Next Goals</w:t>
       </w:r>
     </w:p>
     <w:p>
@@ -536,32 +499,13 @@
         </w:numPr>
       </w:pPr>
       <w:r>
-        <w:t>Created this document</w:t>
-      </w:r>
-    </w:p>
-    <w:p>
-      <w:pPr>
-        <w:pStyle w:val="ListParagraph"/>
-        <w:numPr>
-          <w:ilvl w:val="0"/>
-          <w:numId w:val="1"/>
-        </w:numPr>
-      </w:pPr>
-      <w:r>
-        <w:t>Problems/Next Goals</w:t>
-      </w:r>
-    </w:p>
-    <w:p>
-      <w:pPr>
-        <w:pStyle w:val="ListParagraph"/>
-        <w:numPr>
-          <w:ilvl w:val="1"/>
-          <w:numId w:val="1"/>
-        </w:numPr>
-      </w:pPr>
-      <w:r>
-        <w:t>Get started with ultrasonic sensors</w:t>
-      </w:r>
+        <w:t xml:space="preserve">Integrate everything </w:t>
+      </w:r>
+      <w:proofErr w:type="gramStart"/>
+      <w:r>
+        <w:t>together</w:t>
+      </w:r>
+      <w:proofErr w:type="gramEnd"/>
     </w:p>
     <w:p>
       <w:pPr>
@@ -569,10 +513,7 @@
         <w:spacing w:after="0"/>
       </w:pPr>
       <w:r>
-        <w:t xml:space="preserve">March </w:t>
-      </w:r>
-      <w:r>
-        <w:t>9</w:t>
+        <w:t>March 11</w:t>
       </w:r>
       <w:r>
         <w:rPr>
@@ -605,6 +546,310 @@
         </w:numPr>
       </w:pPr>
       <w:r>
+        <w:t xml:space="preserve">Started </w:t>
+      </w:r>
+      <w:r>
+        <w:t xml:space="preserve">sample </w:t>
+      </w:r>
+      <w:r>
+        <w:t xml:space="preserve">code for ultrasonic </w:t>
+      </w:r>
+      <w:proofErr w:type="gramStart"/>
+      <w:r>
+        <w:t>sensor</w:t>
+      </w:r>
+      <w:proofErr w:type="gramEnd"/>
+    </w:p>
+    <w:p>
+      <w:pPr>
+        <w:pStyle w:val="ListParagraph"/>
+        <w:numPr>
+          <w:ilvl w:val="1"/>
+          <w:numId w:val="1"/>
+        </w:numPr>
+      </w:pPr>
+      <w:r>
+        <w:t xml:space="preserve">Incorporated code to detect when something is 5cm away and stopping </w:t>
+      </w:r>
+      <w:proofErr w:type="gramStart"/>
+      <w:r>
+        <w:t>motors</w:t>
+      </w:r>
+      <w:proofErr w:type="gramEnd"/>
+    </w:p>
+    <w:p>
+      <w:pPr>
+        <w:pStyle w:val="ListParagraph"/>
+        <w:numPr>
+          <w:ilvl w:val="2"/>
+          <w:numId w:val="1"/>
+        </w:numPr>
+      </w:pPr>
+      <w:r>
+        <w:t>UNTESTED</w:t>
+      </w:r>
+    </w:p>
+    <w:p>
+      <w:pPr>
+        <w:pStyle w:val="ListParagraph"/>
+        <w:numPr>
+          <w:ilvl w:val="1"/>
+          <w:numId w:val="1"/>
+        </w:numPr>
+      </w:pPr>
+      <w:r>
+        <w:t xml:space="preserve">Started sample code for </w:t>
+      </w:r>
+      <w:proofErr w:type="gramStart"/>
+      <w:r>
+        <w:t>TCS</w:t>
+      </w:r>
+      <w:r>
+        <w:t>34725</w:t>
+      </w:r>
+      <w:proofErr w:type="gramEnd"/>
+    </w:p>
+    <w:p>
+      <w:pPr>
+        <w:pStyle w:val="ListParagraph"/>
+        <w:numPr>
+          <w:ilvl w:val="2"/>
+          <w:numId w:val="1"/>
+        </w:numPr>
+      </w:pPr>
+      <w:r>
+        <w:t xml:space="preserve">Have smart LED shining color that TCS </w:t>
+      </w:r>
+      <w:proofErr w:type="gramStart"/>
+      <w:r>
+        <w:t>reads</w:t>
+      </w:r>
+      <w:proofErr w:type="gramEnd"/>
+    </w:p>
+    <w:p>
+      <w:pPr>
+        <w:pStyle w:val="ListParagraph"/>
+        <w:numPr>
+          <w:ilvl w:val="2"/>
+          <w:numId w:val="1"/>
+        </w:numPr>
+      </w:pPr>
+      <w:r>
+        <w:t xml:space="preserve">Green = </w:t>
+      </w:r>
+      <w:r>
+        <w:t xml:space="preserve">R: 22, G: </w:t>
+      </w:r>
+      <w:r>
+        <w:t>30</w:t>
+      </w:r>
+      <w:r>
+        <w:t xml:space="preserve">, B: 16, C </w:t>
+      </w:r>
+      <w:r>
+        <w:t>70</w:t>
+      </w:r>
+    </w:p>
+    <w:p>
+      <w:pPr>
+        <w:pStyle w:val="ListParagraph"/>
+        <w:numPr>
+          <w:ilvl w:val="2"/>
+          <w:numId w:val="1"/>
+        </w:numPr>
+      </w:pPr>
+      <w:r>
+        <w:t xml:space="preserve">Light blue = </w:t>
+      </w:r>
+      <w:r>
+        <w:t>R: 34, G: 40, B: 35, C 112</w:t>
+      </w:r>
+    </w:p>
+    <w:p>
+      <w:pPr>
+        <w:pStyle w:val="ListParagraph"/>
+        <w:numPr>
+          <w:ilvl w:val="0"/>
+          <w:numId w:val="1"/>
+        </w:numPr>
+      </w:pPr>
+      <w:r>
+        <w:t>Problems/Next Goals</w:t>
+      </w:r>
+    </w:p>
+    <w:p>
+      <w:pPr>
+        <w:pStyle w:val="ListParagraph"/>
+        <w:numPr>
+          <w:ilvl w:val="1"/>
+          <w:numId w:val="1"/>
+        </w:numPr>
+      </w:pPr>
+      <w:r>
+        <w:t>Sometimes reads 0cm</w:t>
+      </w:r>
+      <w:r>
+        <w:t xml:space="preserve"> when not using </w:t>
+      </w:r>
+      <w:proofErr w:type="gramStart"/>
+      <w:r>
+        <w:t>delay</w:t>
+      </w:r>
+      <w:proofErr w:type="gramEnd"/>
+    </w:p>
+    <w:p>
+      <w:pPr>
+        <w:pStyle w:val="ListParagraph"/>
+        <w:numPr>
+          <w:ilvl w:val="1"/>
+          <w:numId w:val="1"/>
+        </w:numPr>
+      </w:pPr>
+      <w:r>
+        <w:t xml:space="preserve">Finish navigation </w:t>
+      </w:r>
+      <w:proofErr w:type="gramStart"/>
+      <w:r>
+        <w:t>system</w:t>
+      </w:r>
+      <w:proofErr w:type="gramEnd"/>
+    </w:p>
+    <w:p>
+      <w:pPr>
+        <w:pStyle w:val="Heading2"/>
+        <w:spacing w:after="0"/>
+      </w:pPr>
+    </w:p>
+    <w:p>
+      <w:pPr>
+        <w:pStyle w:val="Heading2"/>
+        <w:spacing w:after="0"/>
+      </w:pPr>
+      <w:r>
+        <w:t>March 10</w:t>
+      </w:r>
+      <w:r>
+        <w:rPr>
+          <w:vertAlign w:val="superscript"/>
+        </w:rPr>
+        <w:t>th</w:t>
+      </w:r>
+      <w:r>
+        <w:t>, 2024</w:t>
+      </w:r>
+    </w:p>
+    <w:p>
+      <w:pPr>
+        <w:pStyle w:val="ListParagraph"/>
+        <w:numPr>
+          <w:ilvl w:val="0"/>
+          <w:numId w:val="1"/>
+        </w:numPr>
+      </w:pPr>
+      <w:r>
+        <w:t>Activity</w:t>
+      </w:r>
+    </w:p>
+    <w:p>
+      <w:pPr>
+        <w:pStyle w:val="ListParagraph"/>
+        <w:numPr>
+          <w:ilvl w:val="1"/>
+          <w:numId w:val="1"/>
+        </w:numPr>
+      </w:pPr>
+      <w:r>
+        <w:t>Updated README.md</w:t>
+      </w:r>
+    </w:p>
+    <w:p>
+      <w:pPr>
+        <w:pStyle w:val="ListParagraph"/>
+        <w:numPr>
+          <w:ilvl w:val="1"/>
+          <w:numId w:val="1"/>
+        </w:numPr>
+      </w:pPr>
+      <w:r>
+        <w:t xml:space="preserve">Created this </w:t>
+      </w:r>
+      <w:proofErr w:type="gramStart"/>
+      <w:r>
+        <w:t>document</w:t>
+      </w:r>
+      <w:proofErr w:type="gramEnd"/>
+    </w:p>
+    <w:p>
+      <w:pPr>
+        <w:pStyle w:val="ListParagraph"/>
+        <w:numPr>
+          <w:ilvl w:val="0"/>
+          <w:numId w:val="1"/>
+        </w:numPr>
+      </w:pPr>
+      <w:r>
+        <w:t>Problems/Next Goals</w:t>
+      </w:r>
+    </w:p>
+    <w:p>
+      <w:pPr>
+        <w:pStyle w:val="ListParagraph"/>
+        <w:numPr>
+          <w:ilvl w:val="1"/>
+          <w:numId w:val="1"/>
+        </w:numPr>
+      </w:pPr>
+      <w:r>
+        <w:t xml:space="preserve">Get started with ultrasonic </w:t>
+      </w:r>
+      <w:proofErr w:type="gramStart"/>
+      <w:r>
+        <w:t>sensors</w:t>
+      </w:r>
+      <w:proofErr w:type="gramEnd"/>
+    </w:p>
+    <w:p>
+      <w:pPr>
+        <w:pStyle w:val="Heading2"/>
+        <w:spacing w:after="0"/>
+      </w:pPr>
+      <w:r>
+        <w:t xml:space="preserve">March </w:t>
+      </w:r>
+      <w:r>
+        <w:t>9</w:t>
+      </w:r>
+      <w:r>
+        <w:rPr>
+          <w:vertAlign w:val="superscript"/>
+        </w:rPr>
+        <w:t>th</w:t>
+      </w:r>
+      <w:r>
+        <w:t>, 2024</w:t>
+      </w:r>
+    </w:p>
+    <w:p>
+      <w:pPr>
+        <w:pStyle w:val="ListParagraph"/>
+        <w:numPr>
+          <w:ilvl w:val="0"/>
+          <w:numId w:val="1"/>
+        </w:numPr>
+      </w:pPr>
+      <w:r>
+        <w:t>Activity</w:t>
+      </w:r>
+    </w:p>
+    <w:p>
+      <w:pPr>
+        <w:pStyle w:val="ListParagraph"/>
+        <w:numPr>
+          <w:ilvl w:val="1"/>
+          <w:numId w:val="1"/>
+        </w:numPr>
+      </w:pPr>
+      <w:r>
         <w:t>Created GitHub</w:t>
       </w:r>
     </w:p>
@@ -620,8 +865,13 @@
         <w:t xml:space="preserve">Started </w:t>
       </w:r>
       <w:r>
-        <w:t>initial clean code</w:t>
-      </w:r>
+        <w:t xml:space="preserve">initial clean </w:t>
+      </w:r>
+      <w:proofErr w:type="gramStart"/>
+      <w:r>
+        <w:t>code</w:t>
+      </w:r>
+      <w:proofErr w:type="gramEnd"/>
     </w:p>
     <w:p>
       <w:pPr>
@@ -632,8 +882,13 @@
         </w:numPr>
       </w:pPr>
       <w:r>
-        <w:t>Some of it is moved from labs, some variable changes and structural edits</w:t>
-      </w:r>
+        <w:t xml:space="preserve">Some of it is moved from labs, some variable changes and structural </w:t>
+      </w:r>
+      <w:proofErr w:type="gramStart"/>
+      <w:r>
+        <w:t>edits</w:t>
+      </w:r>
+      <w:proofErr w:type="gramEnd"/>
     </w:p>
     <w:p>
       <w:pPr>
@@ -644,7 +899,6 @@
         </w:numPr>
       </w:pPr>
       <w:r>
-        <w:lastRenderedPageBreak/>
         <w:t>Problems/</w:t>
       </w:r>
       <w:r>
@@ -663,8 +917,13 @@
         </w:numPr>
       </w:pPr>
       <w:r>
-        <w:t>Invite everyone to GitHub</w:t>
-      </w:r>
+        <w:t xml:space="preserve">Invite everyone to </w:t>
+      </w:r>
+      <w:proofErr w:type="gramStart"/>
+      <w:r>
+        <w:t>GitHub</w:t>
+      </w:r>
+      <w:proofErr w:type="gramEnd"/>
     </w:p>
     <w:p>
       <w:pPr>
@@ -678,8 +937,13 @@
         <w:t>Start sweep</w:t>
       </w:r>
       <w:r>
-        <w:t>ing code</w:t>
-      </w:r>
+        <w:t xml:space="preserve">ing </w:t>
+      </w:r>
+      <w:proofErr w:type="gramStart"/>
+      <w:r>
+        <w:t>code</w:t>
+      </w:r>
+      <w:proofErr w:type="gramEnd"/>
     </w:p>
     <w:sectPr>
       <w:pgSz w:w="12240" w:h="15840"/>

</xml_diff>

<commit_message>
added windmill and deposit code
</commit_message>
<xml_diff>
--- a/Progress.docx
+++ b/Progress.docx
@@ -151,7 +151,7 @@
               </w:numPr>
             </w:pPr>
             <w:r>
-              <w:t>Rotating container arm</w:t>
+              <w:t>Servo deposit</w:t>
             </w:r>
           </w:p>
           <w:p>
@@ -163,7 +163,7 @@
               </w:numPr>
             </w:pPr>
             <w:r>
-              <w:t>Servo deposit</w:t>
+              <w:t>Find a way to use potentiometer (motor speed?)</w:t>
             </w:r>
           </w:p>
         </w:tc>
@@ -178,24 +178,10 @@
                 <w:ilvl w:val="0"/>
                 <w:numId w:val="2"/>
               </w:numPr>
+              <w:spacing w:after="160" w:line="278" w:lineRule="auto"/>
             </w:pPr>
             <w:r>
-              <w:t>Test ultrasonic sensor</w:t>
-            </w:r>
-          </w:p>
-          <w:p>
-            <w:pPr>
-              <w:pStyle w:val="ListParagraph"/>
-              <w:numPr>
-                <w:ilvl w:val="0"/>
-                <w:numId w:val="2"/>
-              </w:numPr>
-            </w:pPr>
-            <w:r>
-              <w:t xml:space="preserve">Test </w:t>
-            </w:r>
-            <w:r>
-              <w:t>pigmentation sensor</w:t>
+              <w:t>Rotating container arm</w:t>
             </w:r>
           </w:p>
         </w:tc>
@@ -227,6 +213,31 @@
               <w:t>Start initial (cleanish) code to get bot moving forward</w:t>
             </w:r>
           </w:p>
+          <w:p>
+            <w:pPr>
+              <w:pStyle w:val="ListParagraph"/>
+              <w:numPr>
+                <w:ilvl w:val="0"/>
+                <w:numId w:val="2"/>
+              </w:numPr>
+              <w:spacing w:after="160" w:line="278" w:lineRule="auto"/>
+            </w:pPr>
+            <w:r>
+              <w:t>Test ultrasonic sensor</w:t>
+            </w:r>
+          </w:p>
+          <w:p>
+            <w:pPr>
+              <w:pStyle w:val="ListParagraph"/>
+              <w:numPr>
+                <w:ilvl w:val="0"/>
+                <w:numId w:val="2"/>
+              </w:numPr>
+            </w:pPr>
+            <w:r>
+              <w:t>Test pigmentation sensor</w:t>
+            </w:r>
+          </w:p>
         </w:tc>
       </w:tr>
     </w:tbl>
@@ -308,7 +319,7 @@
         <w:t xml:space="preserve">March </w:t>
       </w:r>
       <w:r>
-        <w:t>11</w:t>
+        <w:t>13</w:t>
       </w:r>
       <w:r>
         <w:rPr>
@@ -341,13 +352,19 @@
         </w:numPr>
       </w:pPr>
       <w:r>
-        <w:t xml:space="preserve">Started </w:t>
-      </w:r>
-      <w:r>
-        <w:t xml:space="preserve">sample </w:t>
-      </w:r>
-      <w:r>
-        <w:t>code for ultrasonic sensor</w:t>
+        <w:t>Added windmill motor code</w:t>
+      </w:r>
+    </w:p>
+    <w:p>
+      <w:pPr>
+        <w:pStyle w:val="ListParagraph"/>
+        <w:numPr>
+          <w:ilvl w:val="2"/>
+          <w:numId w:val="1"/>
+        </w:numPr>
+      </w:pPr>
+      <w:r>
+        <w:t>Adjustable speed</w:t>
       </w:r>
     </w:p>
     <w:p>
@@ -359,19 +376,19 @@
         </w:numPr>
       </w:pPr>
       <w:r>
-        <w:t>Incorporated code to detect when something is 5cm away and stopping motors</w:t>
-      </w:r>
-    </w:p>
-    <w:p>
-      <w:pPr>
-        <w:pStyle w:val="ListParagraph"/>
-        <w:numPr>
-          <w:ilvl w:val="2"/>
-          <w:numId w:val="1"/>
-        </w:numPr>
-      </w:pPr>
-      <w:r>
-        <w:t>UNTESTED</w:t>
+        <w:t>Servo motor code added</w:t>
+      </w:r>
+    </w:p>
+    <w:p>
+      <w:pPr>
+        <w:pStyle w:val="ListParagraph"/>
+        <w:numPr>
+          <w:ilvl w:val="0"/>
+          <w:numId w:val="1"/>
+        </w:numPr>
+      </w:pPr>
+      <w:r>
+        <w:t>Problems/Next Goals</w:t>
       </w:r>
     </w:p>
     <w:p>
@@ -383,100 +400,7 @@
         </w:numPr>
       </w:pPr>
       <w:r>
-        <w:t>Started sample code for TCS</w:t>
-      </w:r>
-      <w:r>
-        <w:t>34725</w:t>
-      </w:r>
-    </w:p>
-    <w:p>
-      <w:pPr>
-        <w:pStyle w:val="ListParagraph"/>
-        <w:numPr>
-          <w:ilvl w:val="2"/>
-          <w:numId w:val="1"/>
-        </w:numPr>
-      </w:pPr>
-      <w:r>
-        <w:t>Have smart LED shining color that TCS reads</w:t>
-      </w:r>
-    </w:p>
-    <w:p>
-      <w:pPr>
-        <w:pStyle w:val="ListParagraph"/>
-        <w:numPr>
-          <w:ilvl w:val="2"/>
-          <w:numId w:val="1"/>
-        </w:numPr>
-      </w:pPr>
-      <w:r>
-        <w:t xml:space="preserve">Green = </w:t>
-      </w:r>
-      <w:r>
-        <w:t xml:space="preserve">R: 22, G: </w:t>
-      </w:r>
-      <w:r>
-        <w:t>30</w:t>
-      </w:r>
-      <w:r>
-        <w:t xml:space="preserve">, B: 16, C </w:t>
-      </w:r>
-      <w:r>
-        <w:t>70</w:t>
-      </w:r>
-    </w:p>
-    <w:p>
-      <w:pPr>
-        <w:pStyle w:val="ListParagraph"/>
-        <w:numPr>
-          <w:ilvl w:val="2"/>
-          <w:numId w:val="1"/>
-        </w:numPr>
-      </w:pPr>
-      <w:r>
-        <w:t xml:space="preserve">Light blue = </w:t>
-      </w:r>
-      <w:r>
-        <w:t>R: 34, G: 40, B: 35, C 112</w:t>
-      </w:r>
-    </w:p>
-    <w:p>
-      <w:pPr>
-        <w:pStyle w:val="ListParagraph"/>
-        <w:numPr>
-          <w:ilvl w:val="0"/>
-          <w:numId w:val="1"/>
-        </w:numPr>
-      </w:pPr>
-      <w:r>
-        <w:t>Problems/Next Goals</w:t>
-      </w:r>
-    </w:p>
-    <w:p>
-      <w:pPr>
-        <w:pStyle w:val="ListParagraph"/>
-        <w:numPr>
-          <w:ilvl w:val="1"/>
-          <w:numId w:val="1"/>
-        </w:numPr>
-      </w:pPr>
-      <w:r>
-        <w:t>Sometimes reads 0cm</w:t>
-      </w:r>
-      <w:r>
-        <w:t xml:space="preserve"> when not using delay</w:t>
-      </w:r>
-    </w:p>
-    <w:p>
-      <w:pPr>
-        <w:pStyle w:val="ListParagraph"/>
-        <w:numPr>
-          <w:ilvl w:val="1"/>
-          <w:numId w:val="1"/>
-        </w:numPr>
-      </w:pPr>
-      <w:r>
-        <w:t>Finish navigation system</w:t>
+        <w:t>Servo is tweaking and buzzing</w:t>
       </w:r>
     </w:p>
     <w:p>
@@ -491,7 +415,10 @@
         <w:spacing w:after="0"/>
       </w:pPr>
       <w:r>
-        <w:t>March 10</w:t>
+        <w:t xml:space="preserve">March </w:t>
+      </w:r>
+      <w:r>
+        <w:t>12</w:t>
       </w:r>
       <w:r>
         <w:rPr>
@@ -524,19 +451,31 @@
         </w:numPr>
       </w:pPr>
       <w:r>
-        <w:t>Updated README.md</w:t>
-      </w:r>
-    </w:p>
-    <w:p>
-      <w:pPr>
-        <w:pStyle w:val="ListParagraph"/>
-        <w:numPr>
-          <w:ilvl w:val="1"/>
-          <w:numId w:val="1"/>
-        </w:numPr>
-      </w:pPr>
-      <w:r>
-        <w:t>Created this document</w:t>
+        <w:t>Talked to Prof. Naish about code</w:t>
+      </w:r>
+    </w:p>
+    <w:p>
+      <w:pPr>
+        <w:pStyle w:val="ListParagraph"/>
+        <w:numPr>
+          <w:ilvl w:val="2"/>
+          <w:numId w:val="1"/>
+        </w:numPr>
+      </w:pPr>
+      <w:r>
+        <w:t>Interrupt code take from slides and use same format as in code</w:t>
+      </w:r>
+    </w:p>
+    <w:p>
+      <w:pPr>
+        <w:pStyle w:val="ListParagraph"/>
+        <w:numPr>
+          <w:ilvl w:val="2"/>
+          <w:numId w:val="1"/>
+        </w:numPr>
+      </w:pPr>
+      <w:r>
+        <w:t>Can use delay</w:t>
       </w:r>
     </w:p>
     <w:p>
@@ -551,28 +490,14 @@
         <w:t>Problems/Next Goals</w:t>
       </w:r>
     </w:p>
-    <w:p>
-      <w:pPr>
-        <w:pStyle w:val="ListParagraph"/>
-        <w:numPr>
-          <w:ilvl w:val="1"/>
-          <w:numId w:val="1"/>
-        </w:numPr>
-      </w:pPr>
-      <w:r>
-        <w:t>Get started with ultrasonic sensors</w:t>
-      </w:r>
-    </w:p>
+    <w:p/>
     <w:p>
       <w:pPr>
         <w:pStyle w:val="Heading2"/>
         <w:spacing w:after="0"/>
       </w:pPr>
       <w:r>
-        <w:t xml:space="preserve">March </w:t>
-      </w:r>
-      <w:r>
-        <w:t>9</w:t>
+        <w:t>March 11</w:t>
       </w:r>
       <w:r>
         <w:rPr>
@@ -605,6 +530,271 @@
         </w:numPr>
       </w:pPr>
       <w:r>
+        <w:t xml:space="preserve">Started </w:t>
+      </w:r>
+      <w:r>
+        <w:t xml:space="preserve">sample </w:t>
+      </w:r>
+      <w:r>
+        <w:t>code for ultrasonic sensor</w:t>
+      </w:r>
+    </w:p>
+    <w:p>
+      <w:pPr>
+        <w:pStyle w:val="ListParagraph"/>
+        <w:numPr>
+          <w:ilvl w:val="1"/>
+          <w:numId w:val="1"/>
+        </w:numPr>
+      </w:pPr>
+      <w:r>
+        <w:t>Incorporated code to detect when something is 5cm away and stopping motors</w:t>
+      </w:r>
+    </w:p>
+    <w:p>
+      <w:pPr>
+        <w:pStyle w:val="ListParagraph"/>
+        <w:numPr>
+          <w:ilvl w:val="2"/>
+          <w:numId w:val="1"/>
+        </w:numPr>
+      </w:pPr>
+      <w:r>
+        <w:t>UNTESTED</w:t>
+      </w:r>
+    </w:p>
+    <w:p>
+      <w:pPr>
+        <w:pStyle w:val="ListParagraph"/>
+        <w:numPr>
+          <w:ilvl w:val="1"/>
+          <w:numId w:val="1"/>
+        </w:numPr>
+      </w:pPr>
+      <w:r>
+        <w:t>Started sample code for TCS</w:t>
+      </w:r>
+      <w:r>
+        <w:t>34725</w:t>
+      </w:r>
+    </w:p>
+    <w:p>
+      <w:pPr>
+        <w:pStyle w:val="ListParagraph"/>
+        <w:numPr>
+          <w:ilvl w:val="2"/>
+          <w:numId w:val="1"/>
+        </w:numPr>
+      </w:pPr>
+      <w:r>
+        <w:t>Have smart LED shining color that TCS reads</w:t>
+      </w:r>
+    </w:p>
+    <w:p>
+      <w:pPr>
+        <w:pStyle w:val="ListParagraph"/>
+        <w:numPr>
+          <w:ilvl w:val="2"/>
+          <w:numId w:val="1"/>
+        </w:numPr>
+      </w:pPr>
+      <w:r>
+        <w:lastRenderedPageBreak/>
+        <w:t xml:space="preserve">Green = </w:t>
+      </w:r>
+      <w:r>
+        <w:t xml:space="preserve">R: 22, G: </w:t>
+      </w:r>
+      <w:r>
+        <w:t>30</w:t>
+      </w:r>
+      <w:r>
+        <w:t xml:space="preserve">, B: 16, C </w:t>
+      </w:r>
+      <w:r>
+        <w:t>70</w:t>
+      </w:r>
+    </w:p>
+    <w:p>
+      <w:pPr>
+        <w:pStyle w:val="ListParagraph"/>
+        <w:numPr>
+          <w:ilvl w:val="2"/>
+          <w:numId w:val="1"/>
+        </w:numPr>
+      </w:pPr>
+      <w:r>
+        <w:t xml:space="preserve">Light blue = </w:t>
+      </w:r>
+      <w:r>
+        <w:t>R: 34, G: 40, B: 35, C 112</w:t>
+      </w:r>
+    </w:p>
+    <w:p>
+      <w:pPr>
+        <w:pStyle w:val="ListParagraph"/>
+        <w:numPr>
+          <w:ilvl w:val="0"/>
+          <w:numId w:val="1"/>
+        </w:numPr>
+      </w:pPr>
+      <w:r>
+        <w:t>Problems/Next Goals</w:t>
+      </w:r>
+    </w:p>
+    <w:p>
+      <w:pPr>
+        <w:pStyle w:val="ListParagraph"/>
+        <w:numPr>
+          <w:ilvl w:val="1"/>
+          <w:numId w:val="1"/>
+        </w:numPr>
+      </w:pPr>
+      <w:r>
+        <w:t>Sometimes reads 0cm</w:t>
+      </w:r>
+      <w:r>
+        <w:t xml:space="preserve"> when not using delay</w:t>
+      </w:r>
+    </w:p>
+    <w:p>
+      <w:pPr>
+        <w:pStyle w:val="ListParagraph"/>
+        <w:numPr>
+          <w:ilvl w:val="1"/>
+          <w:numId w:val="1"/>
+        </w:numPr>
+      </w:pPr>
+      <w:r>
+        <w:t>Finish navigation system</w:t>
+      </w:r>
+    </w:p>
+    <w:p>
+      <w:pPr>
+        <w:pStyle w:val="Heading2"/>
+        <w:spacing w:after="0"/>
+      </w:pPr>
+    </w:p>
+    <w:p>
+      <w:pPr>
+        <w:pStyle w:val="Heading2"/>
+        <w:spacing w:after="0"/>
+      </w:pPr>
+      <w:r>
+        <w:t>March 10</w:t>
+      </w:r>
+      <w:r>
+        <w:rPr>
+          <w:vertAlign w:val="superscript"/>
+        </w:rPr>
+        <w:t>th</w:t>
+      </w:r>
+      <w:r>
+        <w:t>, 2024</w:t>
+      </w:r>
+    </w:p>
+    <w:p>
+      <w:pPr>
+        <w:pStyle w:val="ListParagraph"/>
+        <w:numPr>
+          <w:ilvl w:val="0"/>
+          <w:numId w:val="1"/>
+        </w:numPr>
+      </w:pPr>
+      <w:r>
+        <w:t>Activity</w:t>
+      </w:r>
+    </w:p>
+    <w:p>
+      <w:pPr>
+        <w:pStyle w:val="ListParagraph"/>
+        <w:numPr>
+          <w:ilvl w:val="1"/>
+          <w:numId w:val="1"/>
+        </w:numPr>
+      </w:pPr>
+      <w:r>
+        <w:t>Updated README.md</w:t>
+      </w:r>
+    </w:p>
+    <w:p>
+      <w:pPr>
+        <w:pStyle w:val="ListParagraph"/>
+        <w:numPr>
+          <w:ilvl w:val="1"/>
+          <w:numId w:val="1"/>
+        </w:numPr>
+      </w:pPr>
+      <w:r>
+        <w:t>Created this document</w:t>
+      </w:r>
+    </w:p>
+    <w:p>
+      <w:pPr>
+        <w:pStyle w:val="ListParagraph"/>
+        <w:numPr>
+          <w:ilvl w:val="0"/>
+          <w:numId w:val="1"/>
+        </w:numPr>
+      </w:pPr>
+      <w:r>
+        <w:t>Problems/Next Goals</w:t>
+      </w:r>
+    </w:p>
+    <w:p>
+      <w:pPr>
+        <w:pStyle w:val="ListParagraph"/>
+        <w:numPr>
+          <w:ilvl w:val="1"/>
+          <w:numId w:val="1"/>
+        </w:numPr>
+      </w:pPr>
+      <w:r>
+        <w:t>Get started with ultrasonic sensors</w:t>
+      </w:r>
+    </w:p>
+    <w:p>
+      <w:pPr>
+        <w:pStyle w:val="Heading2"/>
+        <w:spacing w:after="0"/>
+      </w:pPr>
+      <w:r>
+        <w:t xml:space="preserve">March </w:t>
+      </w:r>
+      <w:r>
+        <w:t>9</w:t>
+      </w:r>
+      <w:r>
+        <w:rPr>
+          <w:vertAlign w:val="superscript"/>
+        </w:rPr>
+        <w:t>th</w:t>
+      </w:r>
+      <w:r>
+        <w:t>, 2024</w:t>
+      </w:r>
+    </w:p>
+    <w:p>
+      <w:pPr>
+        <w:pStyle w:val="ListParagraph"/>
+        <w:numPr>
+          <w:ilvl w:val="0"/>
+          <w:numId w:val="1"/>
+        </w:numPr>
+      </w:pPr>
+      <w:r>
+        <w:t>Activity</w:t>
+      </w:r>
+    </w:p>
+    <w:p>
+      <w:pPr>
+        <w:pStyle w:val="ListParagraph"/>
+        <w:numPr>
+          <w:ilvl w:val="1"/>
+          <w:numId w:val="1"/>
+        </w:numPr>
+      </w:pPr>
+      <w:r>
         <w:t>Created GitHub</w:t>
       </w:r>
     </w:p>
@@ -644,7 +834,6 @@
         </w:numPr>
       </w:pPr>
       <w:r>
-        <w:lastRenderedPageBreak/>
         <w:t>Problems/</w:t>
       </w:r>
       <w:r>

</xml_diff>

<commit_message>
initial sorting code, to be tested
</commit_message>
<xml_diff>
--- a/Progress.docx
+++ b/Progress.docx
@@ -67,8 +67,22 @@
               </w:numPr>
             </w:pPr>
             <w:r>
-              <w:t>Debounce timer for button</w:t>
-            </w:r>
+              <w:t xml:space="preserve">Integrate </w:t>
+            </w:r>
+            <w:r>
+              <w:t xml:space="preserve">color sensor </w:t>
+            </w:r>
+            <w:r>
+              <w:t xml:space="preserve">code </w:t>
+            </w:r>
+            <w:r>
+              <w:t xml:space="preserve">by having code in a more specific </w:t>
+            </w:r>
+            <w:proofErr w:type="gramStart"/>
+            <w:r>
+              <w:t>place</w:t>
+            </w:r>
+            <w:proofErr w:type="gramEnd"/>
           </w:p>
           <w:p>
             <w:pPr>
@@ -79,7 +93,10 @@
               </w:numPr>
             </w:pPr>
             <w:r>
-              <w:t>Move code into headers and libraries</w:t>
+              <w:t xml:space="preserve">Move code into headers and </w:t>
+            </w:r>
+            <w:r>
+              <w:t>libraries.</w:t>
             </w:r>
           </w:p>
           <w:p>
@@ -91,7 +108,7 @@
               </w:numPr>
             </w:pPr>
             <w:r>
-              <w:t>Ultrasonic sensors</w:t>
+              <w:t>Timer interrupt</w:t>
             </w:r>
           </w:p>
           <w:p>
@@ -103,7 +120,7 @@
               </w:numPr>
             </w:pPr>
             <w:r>
-              <w:t>IR sensor and beacon</w:t>
+              <w:t>PID for straight wheel motion</w:t>
             </w:r>
           </w:p>
           <w:p>
@@ -115,7 +132,7 @@
               </w:numPr>
             </w:pPr>
             <w:r>
-              <w:t>Finalize navigation system</w:t>
+              <w:t>Ultrasonic sensors</w:t>
             </w:r>
           </w:p>
           <w:p>
@@ -127,7 +144,7 @@
               </w:numPr>
             </w:pPr>
             <w:r>
-              <w:t>Pigmentation sensor</w:t>
+              <w:t>IR sensor and beacon</w:t>
             </w:r>
           </w:p>
           <w:p>
@@ -139,20 +156,13 @@
               </w:numPr>
             </w:pPr>
             <w:r>
-              <w:t>Servo sorting arm</w:t>
-            </w:r>
-          </w:p>
-          <w:p>
-            <w:pPr>
-              <w:pStyle w:val="ListParagraph"/>
-              <w:numPr>
-                <w:ilvl w:val="0"/>
-                <w:numId w:val="2"/>
-              </w:numPr>
-            </w:pPr>
-            <w:r>
-              <w:t>Servo deposit</w:t>
-            </w:r>
+              <w:t xml:space="preserve">Finalize navigation </w:t>
+            </w:r>
+            <w:proofErr w:type="gramStart"/>
+            <w:r>
+              <w:t>system</w:t>
+            </w:r>
+            <w:proofErr w:type="gramEnd"/>
           </w:p>
           <w:p>
             <w:pPr>
@@ -181,7 +191,77 @@
               <w:spacing w:after="160" w:line="278" w:lineRule="auto"/>
             </w:pPr>
             <w:r>
-              <w:t>Rotating container arm</w:t>
+              <w:t xml:space="preserve">Test </w:t>
+            </w:r>
+            <w:proofErr w:type="gramStart"/>
+            <w:r>
+              <w:t>debounce</w:t>
+            </w:r>
+            <w:proofErr w:type="gramEnd"/>
+          </w:p>
+          <w:p>
+            <w:pPr>
+              <w:pStyle w:val="ListParagraph"/>
+              <w:numPr>
+                <w:ilvl w:val="0"/>
+                <w:numId w:val="2"/>
+              </w:numPr>
+              <w:spacing w:after="160" w:line="278" w:lineRule="auto"/>
+            </w:pPr>
+            <w:r>
+              <w:t xml:space="preserve">Fix </w:t>
+            </w:r>
+            <w:r>
+              <w:t xml:space="preserve">deposit </w:t>
+            </w:r>
+            <w:proofErr w:type="gramStart"/>
+            <w:r>
+              <w:t>servo</w:t>
+            </w:r>
+            <w:proofErr w:type="gramEnd"/>
+          </w:p>
+          <w:p>
+            <w:pPr>
+              <w:pStyle w:val="ListParagraph"/>
+              <w:numPr>
+                <w:ilvl w:val="0"/>
+                <w:numId w:val="2"/>
+              </w:numPr>
+              <w:spacing w:after="160" w:line="278" w:lineRule="auto"/>
+            </w:pPr>
+            <w:r>
+              <w:t xml:space="preserve">Test required values for both </w:t>
+            </w:r>
+            <w:proofErr w:type="gramStart"/>
+            <w:r>
+              <w:t>servos</w:t>
+            </w:r>
+            <w:proofErr w:type="gramEnd"/>
+          </w:p>
+          <w:p>
+            <w:pPr>
+              <w:pStyle w:val="ListParagraph"/>
+              <w:numPr>
+                <w:ilvl w:val="0"/>
+                <w:numId w:val="2"/>
+              </w:numPr>
+              <w:spacing w:after="160" w:line="278" w:lineRule="auto"/>
+            </w:pPr>
+            <w:r>
+              <w:t>Pigmentation sensor</w:t>
+            </w:r>
+          </w:p>
+          <w:p>
+            <w:pPr>
+              <w:pStyle w:val="ListParagraph"/>
+              <w:numPr>
+                <w:ilvl w:val="0"/>
+                <w:numId w:val="2"/>
+              </w:numPr>
+              <w:spacing w:after="160" w:line="278" w:lineRule="auto"/>
+            </w:pPr>
+            <w:r>
+              <w:t>Servo sorting arm</w:t>
             </w:r>
           </w:p>
         </w:tc>
@@ -210,8 +290,13 @@
               </w:numPr>
             </w:pPr>
             <w:r>
-              <w:t>Start initial (cleanish) code to get bot moving forward</w:t>
-            </w:r>
+              <w:t xml:space="preserve">Start initial (cleanish) code to get bot moving </w:t>
+            </w:r>
+            <w:proofErr w:type="gramStart"/>
+            <w:r>
+              <w:t>forward</w:t>
+            </w:r>
+            <w:proofErr w:type="gramEnd"/>
           </w:p>
           <w:p>
             <w:pPr>
@@ -223,8 +308,13 @@
               <w:spacing w:after="160" w:line="278" w:lineRule="auto"/>
             </w:pPr>
             <w:r>
-              <w:t>Test ultrasonic sensor</w:t>
-            </w:r>
+              <w:t xml:space="preserve">Test ultrasonic </w:t>
+            </w:r>
+            <w:proofErr w:type="gramStart"/>
+            <w:r>
+              <w:t>sensor</w:t>
+            </w:r>
+            <w:proofErr w:type="gramEnd"/>
           </w:p>
           <w:p>
             <w:pPr>
@@ -235,7 +325,38 @@
               </w:numPr>
             </w:pPr>
             <w:r>
-              <w:t>Test pigmentation sensor</w:t>
+              <w:t xml:space="preserve">Test pigmentation </w:t>
+            </w:r>
+            <w:proofErr w:type="gramStart"/>
+            <w:r>
+              <w:t>sensor</w:t>
+            </w:r>
+            <w:proofErr w:type="gramEnd"/>
+          </w:p>
+          <w:p>
+            <w:pPr>
+              <w:pStyle w:val="ListParagraph"/>
+              <w:numPr>
+                <w:ilvl w:val="0"/>
+                <w:numId w:val="2"/>
+              </w:numPr>
+              <w:spacing w:after="160" w:line="278" w:lineRule="auto"/>
+            </w:pPr>
+            <w:r>
+              <w:t>Rotating container arm</w:t>
+            </w:r>
+          </w:p>
+          <w:p>
+            <w:pPr>
+              <w:pStyle w:val="ListParagraph"/>
+              <w:numPr>
+                <w:ilvl w:val="0"/>
+                <w:numId w:val="2"/>
+              </w:numPr>
+              <w:spacing w:after="160" w:line="278" w:lineRule="auto"/>
+            </w:pPr>
+            <w:r>
+              <w:t>Debounce timer for button</w:t>
             </w:r>
           </w:p>
         </w:tc>
@@ -258,12 +379,14 @@
       <w:r>
         <w:t xml:space="preserve">March </w:t>
       </w:r>
+      <w:proofErr w:type="spellStart"/>
       <w:r>
         <w:rPr>
           <w:vertAlign w:val="superscript"/>
         </w:rPr>
         <w:t>th</w:t>
       </w:r>
+      <w:proofErr w:type="spellEnd"/>
       <w:r>
         <w:t>, 2024</w:t>
       </w:r>
@@ -316,10 +439,7 @@
         <w:spacing w:after="0"/>
       </w:pPr>
       <w:r>
-        <w:t xml:space="preserve">March </w:t>
-      </w:r>
-      <w:r>
-        <w:t>13</w:t>
+        <w:t>March 18</w:t>
       </w:r>
       <w:r>
         <w:rPr>
@@ -352,8 +472,30 @@
         </w:numPr>
       </w:pPr>
       <w:r>
-        <w:t>Added windmill motor code</w:t>
-      </w:r>
+        <w:t xml:space="preserve">Add interrupt and debounce for </w:t>
+      </w:r>
+      <w:proofErr w:type="gramStart"/>
+      <w:r>
+        <w:t>button</w:t>
+      </w:r>
+      <w:proofErr w:type="gramEnd"/>
+    </w:p>
+    <w:p>
+      <w:pPr>
+        <w:pStyle w:val="ListParagraph"/>
+        <w:numPr>
+          <w:ilvl w:val="1"/>
+          <w:numId w:val="1"/>
+        </w:numPr>
+      </w:pPr>
+      <w:r>
+        <w:t xml:space="preserve">Decided against using a timer </w:t>
+      </w:r>
+      <w:proofErr w:type="gramStart"/>
+      <w:r>
+        <w:t>interrupt</w:t>
+      </w:r>
+      <w:proofErr w:type="gramEnd"/>
     </w:p>
     <w:p>
       <w:pPr>
@@ -364,8 +506,13 @@
         </w:numPr>
       </w:pPr>
       <w:r>
-        <w:t>Adjustable speed</w:t>
-      </w:r>
+        <w:t xml:space="preserve">Unsure how to get alarm to start only after button is </w:t>
+      </w:r>
+      <w:proofErr w:type="gramStart"/>
+      <w:r>
+        <w:t>pressed</w:t>
+      </w:r>
+      <w:proofErr w:type="gramEnd"/>
     </w:p>
     <w:p>
       <w:pPr>
@@ -376,8 +523,63 @@
         </w:numPr>
       </w:pPr>
       <w:r>
-        <w:t>Servo motor code added</w:t>
-      </w:r>
+        <w:t xml:space="preserve">Added new branch for </w:t>
+      </w:r>
+      <w:proofErr w:type="spellStart"/>
+      <w:r>
+        <w:t>tcs</w:t>
+      </w:r>
+      <w:proofErr w:type="spellEnd"/>
+      <w:r>
+        <w:t xml:space="preserve"> </w:t>
+      </w:r>
+      <w:proofErr w:type="gramStart"/>
+      <w:r>
+        <w:t>testing</w:t>
+      </w:r>
+      <w:proofErr w:type="gramEnd"/>
+    </w:p>
+    <w:p>
+      <w:pPr>
+        <w:pStyle w:val="ListParagraph"/>
+        <w:numPr>
+          <w:ilvl w:val="2"/>
+          <w:numId w:val="1"/>
+        </w:numPr>
+      </w:pPr>
+      <w:r>
+        <w:t xml:space="preserve">Lots of changed variables and stuff, compare to </w:t>
+      </w:r>
+      <w:proofErr w:type="gramStart"/>
+      <w:r>
+        <w:t>main</w:t>
+      </w:r>
+      <w:proofErr w:type="gramEnd"/>
+    </w:p>
+    <w:p>
+      <w:pPr>
+        <w:pStyle w:val="ListParagraph"/>
+        <w:numPr>
+          <w:ilvl w:val="3"/>
+          <w:numId w:val="1"/>
+        </w:numPr>
+      </w:pPr>
+      <w:r>
+        <w:t xml:space="preserve">Main is cooked too </w:t>
+      </w:r>
+      <w:proofErr w:type="spellStart"/>
+      <w:r>
+        <w:t>cuz</w:t>
+      </w:r>
+      <w:proofErr w:type="spellEnd"/>
+      <w:r>
+        <w:t xml:space="preserve"> git is </w:t>
+      </w:r>
+      <w:proofErr w:type="gramStart"/>
+      <w:r>
+        <w:t>cooked</w:t>
+      </w:r>
+      <w:proofErr w:type="gramEnd"/>
     </w:p>
     <w:p>
       <w:pPr>
@@ -400,8 +602,50 @@
         </w:numPr>
       </w:pPr>
       <w:r>
-        <w:t>Servo is tweaking and buzzing</w:t>
-      </w:r>
+        <w:t xml:space="preserve">Test </w:t>
+      </w:r>
+      <w:proofErr w:type="gramStart"/>
+      <w:r>
+        <w:t>debounce</w:t>
+      </w:r>
+      <w:proofErr w:type="gramEnd"/>
+    </w:p>
+    <w:p>
+      <w:pPr>
+        <w:pStyle w:val="ListParagraph"/>
+        <w:numPr>
+          <w:ilvl w:val="1"/>
+          <w:numId w:val="1"/>
+        </w:numPr>
+      </w:pPr>
+      <w:r>
+        <w:t xml:space="preserve">Test </w:t>
+      </w:r>
+      <w:proofErr w:type="gramStart"/>
+      <w:r>
+        <w:t>sorting</w:t>
+      </w:r>
+      <w:proofErr w:type="gramEnd"/>
+    </w:p>
+    <w:p>
+      <w:pPr>
+        <w:pStyle w:val="ListParagraph"/>
+        <w:numPr>
+          <w:ilvl w:val="1"/>
+          <w:numId w:val="1"/>
+        </w:numPr>
+      </w:pPr>
+      <w:r>
+        <w:t xml:space="preserve">Test </w:t>
+      </w:r>
+      <w:r>
+        <w:t xml:space="preserve">servo values for deposit and </w:t>
+      </w:r>
+      <w:proofErr w:type="gramStart"/>
+      <w:r>
+        <w:t>sort</w:t>
+      </w:r>
+      <w:proofErr w:type="gramEnd"/>
     </w:p>
     <w:p>
       <w:pPr>
@@ -415,10 +659,7 @@
         <w:spacing w:after="0"/>
       </w:pPr>
       <w:r>
-        <w:t xml:space="preserve">March </w:t>
-      </w:r>
-      <w:r>
-        <w:t>12</w:t>
+        <w:t>March 13</w:t>
       </w:r>
       <w:r>
         <w:rPr>
@@ -451,8 +692,13 @@
         </w:numPr>
       </w:pPr>
       <w:r>
-        <w:t>Talked to Prof. Naish about code</w:t>
-      </w:r>
+        <w:t xml:space="preserve">Added windmill motor </w:t>
+      </w:r>
+      <w:proofErr w:type="gramStart"/>
+      <w:r>
+        <w:t>code</w:t>
+      </w:r>
+      <w:proofErr w:type="gramEnd"/>
     </w:p>
     <w:p>
       <w:pPr>
@@ -463,8 +709,33 @@
         </w:numPr>
       </w:pPr>
       <w:r>
-        <w:t>Interrupt code take from slides and use same format as in code</w:t>
-      </w:r>
+        <w:t>Adjustable speed</w:t>
+      </w:r>
+      <w:r>
+        <w:t xml:space="preserve"> using </w:t>
+      </w:r>
+      <w:proofErr w:type="gramStart"/>
+      <w:r>
+        <w:t>LEDC</w:t>
+      </w:r>
+      <w:proofErr w:type="gramEnd"/>
+    </w:p>
+    <w:p>
+      <w:pPr>
+        <w:pStyle w:val="ListParagraph"/>
+        <w:numPr>
+          <w:ilvl w:val="1"/>
+          <w:numId w:val="1"/>
+        </w:numPr>
+      </w:pPr>
+      <w:r>
+        <w:t xml:space="preserve">Servo motor code </w:t>
+      </w:r>
+      <w:proofErr w:type="gramStart"/>
+      <w:r>
+        <w:t>added</w:t>
+      </w:r>
+      <w:proofErr w:type="gramEnd"/>
     </w:p>
     <w:p>
       <w:pPr>
@@ -475,7 +746,7 @@
         </w:numPr>
       </w:pPr>
       <w:r>
-        <w:t>Can use delay</w:t>
+        <w:t>Using LEDC</w:t>
       </w:r>
     </w:p>
     <w:p>
@@ -490,14 +761,37 @@
         <w:t>Problems/Next Goals</w:t>
       </w:r>
     </w:p>
-    <w:p/>
+    <w:p>
+      <w:pPr>
+        <w:pStyle w:val="ListParagraph"/>
+        <w:numPr>
+          <w:ilvl w:val="1"/>
+          <w:numId w:val="1"/>
+        </w:numPr>
+      </w:pPr>
+      <w:r>
+        <w:t xml:space="preserve">Servo is tweaking and </w:t>
+      </w:r>
+      <w:proofErr w:type="gramStart"/>
+      <w:r>
+        <w:t>buzzing</w:t>
+      </w:r>
+      <w:proofErr w:type="gramEnd"/>
+    </w:p>
     <w:p>
       <w:pPr>
         <w:pStyle w:val="Heading2"/>
         <w:spacing w:after="0"/>
       </w:pPr>
-      <w:r>
-        <w:t>March 11</w:t>
+    </w:p>
+    <w:p>
+      <w:pPr>
+        <w:pStyle w:val="Heading2"/>
+        <w:spacing w:after="0"/>
+      </w:pPr>
+      <w:r>
+        <w:lastRenderedPageBreak/>
+        <w:t>March 12</w:t>
       </w:r>
       <w:r>
         <w:rPr>
@@ -530,26 +824,13 @@
         </w:numPr>
       </w:pPr>
       <w:r>
-        <w:t xml:space="preserve">Started </w:t>
-      </w:r>
-      <w:r>
-        <w:t xml:space="preserve">sample </w:t>
-      </w:r>
-      <w:r>
-        <w:t>code for ultrasonic sensor</w:t>
-      </w:r>
-    </w:p>
-    <w:p>
-      <w:pPr>
-        <w:pStyle w:val="ListParagraph"/>
-        <w:numPr>
-          <w:ilvl w:val="1"/>
-          <w:numId w:val="1"/>
-        </w:numPr>
-      </w:pPr>
-      <w:r>
-        <w:t>Incorporated code to detect when something is 5cm away and stopping motors</w:t>
-      </w:r>
+        <w:t xml:space="preserve">Talked to Prof. Naish about </w:t>
+      </w:r>
+      <w:proofErr w:type="gramStart"/>
+      <w:r>
+        <w:t>code</w:t>
+      </w:r>
+      <w:proofErr w:type="gramEnd"/>
     </w:p>
     <w:p>
       <w:pPr>
@@ -560,23 +841,13 @@
         </w:numPr>
       </w:pPr>
       <w:r>
-        <w:t>UNTESTED</w:t>
-      </w:r>
-    </w:p>
-    <w:p>
-      <w:pPr>
-        <w:pStyle w:val="ListParagraph"/>
-        <w:numPr>
-          <w:ilvl w:val="1"/>
-          <w:numId w:val="1"/>
-        </w:numPr>
-      </w:pPr>
-      <w:r>
-        <w:t>Started sample code for TCS</w:t>
-      </w:r>
-      <w:r>
-        <w:t>34725</w:t>
-      </w:r>
+        <w:t xml:space="preserve">Interrupt code take from slides and use same format as in </w:t>
+      </w:r>
+      <w:proofErr w:type="gramStart"/>
+      <w:r>
+        <w:t>code</w:t>
+      </w:r>
+      <w:proofErr w:type="gramEnd"/>
     </w:p>
     <w:p>
       <w:pPr>
@@ -587,8 +858,13 @@
         </w:numPr>
       </w:pPr>
       <w:r>
-        <w:t>Have smart LED shining color that TCS reads</w:t>
-      </w:r>
+        <w:t xml:space="preserve">Can use </w:t>
+      </w:r>
+      <w:proofErr w:type="gramStart"/>
+      <w:r>
+        <w:t>delay</w:t>
+      </w:r>
+      <w:proofErr w:type="gramEnd"/>
     </w:p>
     <w:p>
       <w:pPr>
@@ -599,36 +875,13 @@
         </w:numPr>
       </w:pPr>
       <w:r>
-        <w:lastRenderedPageBreak/>
-        <w:t xml:space="preserve">Green = </w:t>
-      </w:r>
-      <w:r>
-        <w:t xml:space="preserve">R: 22, G: </w:t>
-      </w:r>
-      <w:r>
-        <w:t>30</w:t>
-      </w:r>
-      <w:r>
-        <w:t xml:space="preserve">, B: 16, C </w:t>
-      </w:r>
-      <w:r>
-        <w:t>70</w:t>
-      </w:r>
-    </w:p>
-    <w:p>
-      <w:pPr>
-        <w:pStyle w:val="ListParagraph"/>
-        <w:numPr>
-          <w:ilvl w:val="2"/>
-          <w:numId w:val="1"/>
-        </w:numPr>
-      </w:pPr>
-      <w:r>
-        <w:t xml:space="preserve">Light blue = </w:t>
-      </w:r>
-      <w:r>
-        <w:t>R: 34, G: 40, B: 35, C 112</w:t>
-      </w:r>
+        <w:t xml:space="preserve">Use timer </w:t>
+      </w:r>
+      <w:proofErr w:type="gramStart"/>
+      <w:r>
+        <w:t>interrupts</w:t>
+      </w:r>
+      <w:proofErr w:type="gramEnd"/>
     </w:p>
     <w:p>
       <w:pPr>
@@ -642,46 +895,14 @@
         <w:t>Problems/Next Goals</w:t>
       </w:r>
     </w:p>
-    <w:p>
-      <w:pPr>
-        <w:pStyle w:val="ListParagraph"/>
-        <w:numPr>
-          <w:ilvl w:val="1"/>
-          <w:numId w:val="1"/>
-        </w:numPr>
-      </w:pPr>
-      <w:r>
-        <w:t>Sometimes reads 0cm</w:t>
-      </w:r>
-      <w:r>
-        <w:t xml:space="preserve"> when not using delay</w:t>
-      </w:r>
-    </w:p>
-    <w:p>
-      <w:pPr>
-        <w:pStyle w:val="ListParagraph"/>
-        <w:numPr>
-          <w:ilvl w:val="1"/>
-          <w:numId w:val="1"/>
-        </w:numPr>
-      </w:pPr>
-      <w:r>
-        <w:t>Finish navigation system</w:t>
-      </w:r>
-    </w:p>
+    <w:p/>
     <w:p>
       <w:pPr>
         <w:pStyle w:val="Heading2"/>
         <w:spacing w:after="0"/>
       </w:pPr>
-    </w:p>
-    <w:p>
-      <w:pPr>
-        <w:pStyle w:val="Heading2"/>
-        <w:spacing w:after="0"/>
-      </w:pPr>
-      <w:r>
-        <w:t>March 10</w:t>
+      <w:r>
+        <w:t>March 11</w:t>
       </w:r>
       <w:r>
         <w:rPr>
@@ -714,8 +935,19 @@
         </w:numPr>
       </w:pPr>
       <w:r>
-        <w:t>Updated README.md</w:t>
-      </w:r>
+        <w:t xml:space="preserve">Started </w:t>
+      </w:r>
+      <w:r>
+        <w:t xml:space="preserve">sample </w:t>
+      </w:r>
+      <w:r>
+        <w:t xml:space="preserve">code for ultrasonic </w:t>
+      </w:r>
+      <w:proofErr w:type="gramStart"/>
+      <w:r>
+        <w:t>sensor</w:t>
+      </w:r>
+      <w:proofErr w:type="gramEnd"/>
     </w:p>
     <w:p>
       <w:pPr>
@@ -726,7 +958,100 @@
         </w:numPr>
       </w:pPr>
       <w:r>
-        <w:t>Created this document</w:t>
+        <w:t xml:space="preserve">Incorporated code to detect when something is 5cm away and stopping </w:t>
+      </w:r>
+      <w:proofErr w:type="gramStart"/>
+      <w:r>
+        <w:t>motors</w:t>
+      </w:r>
+      <w:proofErr w:type="gramEnd"/>
+    </w:p>
+    <w:p>
+      <w:pPr>
+        <w:pStyle w:val="ListParagraph"/>
+        <w:numPr>
+          <w:ilvl w:val="2"/>
+          <w:numId w:val="1"/>
+        </w:numPr>
+      </w:pPr>
+      <w:r>
+        <w:t>UNTESTED</w:t>
+      </w:r>
+    </w:p>
+    <w:p>
+      <w:pPr>
+        <w:pStyle w:val="ListParagraph"/>
+        <w:numPr>
+          <w:ilvl w:val="1"/>
+          <w:numId w:val="1"/>
+        </w:numPr>
+      </w:pPr>
+      <w:r>
+        <w:t xml:space="preserve">Started sample code for </w:t>
+      </w:r>
+      <w:proofErr w:type="gramStart"/>
+      <w:r>
+        <w:t>TCS</w:t>
+      </w:r>
+      <w:r>
+        <w:t>34725</w:t>
+      </w:r>
+      <w:proofErr w:type="gramEnd"/>
+    </w:p>
+    <w:p>
+      <w:pPr>
+        <w:pStyle w:val="ListParagraph"/>
+        <w:numPr>
+          <w:ilvl w:val="2"/>
+          <w:numId w:val="1"/>
+        </w:numPr>
+      </w:pPr>
+      <w:r>
+        <w:t xml:space="preserve">Have smart LED shining color that TCS </w:t>
+      </w:r>
+      <w:proofErr w:type="gramStart"/>
+      <w:r>
+        <w:t>reads</w:t>
+      </w:r>
+      <w:proofErr w:type="gramEnd"/>
+    </w:p>
+    <w:p>
+      <w:pPr>
+        <w:pStyle w:val="ListParagraph"/>
+        <w:numPr>
+          <w:ilvl w:val="2"/>
+          <w:numId w:val="1"/>
+        </w:numPr>
+      </w:pPr>
+      <w:r>
+        <w:t xml:space="preserve">Green = </w:t>
+      </w:r>
+      <w:r>
+        <w:t xml:space="preserve">R: 22, G: </w:t>
+      </w:r>
+      <w:r>
+        <w:t>30</w:t>
+      </w:r>
+      <w:r>
+        <w:t xml:space="preserve">, B: 16, C </w:t>
+      </w:r>
+      <w:r>
+        <w:t>70</w:t>
+      </w:r>
+    </w:p>
+    <w:p>
+      <w:pPr>
+        <w:pStyle w:val="ListParagraph"/>
+        <w:numPr>
+          <w:ilvl w:val="2"/>
+          <w:numId w:val="1"/>
+        </w:numPr>
+      </w:pPr>
+      <w:r>
+        <w:t xml:space="preserve">Light blue = </w:t>
+      </w:r>
+      <w:r>
+        <w:t>R: 34, G: 40, B: 35, C 112</w:t>
       </w:r>
     </w:p>
     <w:p>
@@ -750,19 +1075,47 @@
         </w:numPr>
       </w:pPr>
       <w:r>
-        <w:t>Get started with ultrasonic sensors</w:t>
-      </w:r>
+        <w:t>Sometimes reads 0cm</w:t>
+      </w:r>
+      <w:r>
+        <w:t xml:space="preserve"> when not using </w:t>
+      </w:r>
+      <w:proofErr w:type="gramStart"/>
+      <w:r>
+        <w:t>delay</w:t>
+      </w:r>
+      <w:proofErr w:type="gramEnd"/>
+    </w:p>
+    <w:p>
+      <w:pPr>
+        <w:pStyle w:val="ListParagraph"/>
+        <w:numPr>
+          <w:ilvl w:val="1"/>
+          <w:numId w:val="1"/>
+        </w:numPr>
+      </w:pPr>
+      <w:r>
+        <w:t xml:space="preserve">Finish navigation </w:t>
+      </w:r>
+      <w:proofErr w:type="gramStart"/>
+      <w:r>
+        <w:t>system</w:t>
+      </w:r>
+      <w:proofErr w:type="gramEnd"/>
     </w:p>
     <w:p>
       <w:pPr>
         <w:pStyle w:val="Heading2"/>
         <w:spacing w:after="0"/>
       </w:pPr>
-      <w:r>
-        <w:t xml:space="preserve">March </w:t>
-      </w:r>
-      <w:r>
-        <w:t>9</w:t>
+    </w:p>
+    <w:p>
+      <w:pPr>
+        <w:pStyle w:val="Heading2"/>
+        <w:spacing w:after="0"/>
+      </w:pPr>
+      <w:r>
+        <w:t>March 10</w:t>
       </w:r>
       <w:r>
         <w:rPr>
@@ -795,6 +1148,97 @@
         </w:numPr>
       </w:pPr>
       <w:r>
+        <w:t>Updated README.md</w:t>
+      </w:r>
+    </w:p>
+    <w:p>
+      <w:pPr>
+        <w:pStyle w:val="ListParagraph"/>
+        <w:numPr>
+          <w:ilvl w:val="1"/>
+          <w:numId w:val="1"/>
+        </w:numPr>
+      </w:pPr>
+      <w:r>
+        <w:t xml:space="preserve">Created this </w:t>
+      </w:r>
+      <w:proofErr w:type="gramStart"/>
+      <w:r>
+        <w:t>document</w:t>
+      </w:r>
+      <w:proofErr w:type="gramEnd"/>
+    </w:p>
+    <w:p>
+      <w:pPr>
+        <w:pStyle w:val="ListParagraph"/>
+        <w:numPr>
+          <w:ilvl w:val="0"/>
+          <w:numId w:val="1"/>
+        </w:numPr>
+      </w:pPr>
+      <w:r>
+        <w:t>Problems/Next Goals</w:t>
+      </w:r>
+    </w:p>
+    <w:p>
+      <w:pPr>
+        <w:pStyle w:val="ListParagraph"/>
+        <w:numPr>
+          <w:ilvl w:val="1"/>
+          <w:numId w:val="1"/>
+        </w:numPr>
+      </w:pPr>
+      <w:r>
+        <w:t xml:space="preserve">Get started with ultrasonic </w:t>
+      </w:r>
+      <w:proofErr w:type="gramStart"/>
+      <w:r>
+        <w:t>sensors</w:t>
+      </w:r>
+      <w:proofErr w:type="gramEnd"/>
+    </w:p>
+    <w:p>
+      <w:pPr>
+        <w:pStyle w:val="Heading2"/>
+        <w:spacing w:after="0"/>
+      </w:pPr>
+      <w:r>
+        <w:t xml:space="preserve">March </w:t>
+      </w:r>
+      <w:r>
+        <w:t>9</w:t>
+      </w:r>
+      <w:r>
+        <w:rPr>
+          <w:vertAlign w:val="superscript"/>
+        </w:rPr>
+        <w:t>th</w:t>
+      </w:r>
+      <w:r>
+        <w:t>, 2024</w:t>
+      </w:r>
+    </w:p>
+    <w:p>
+      <w:pPr>
+        <w:pStyle w:val="ListParagraph"/>
+        <w:numPr>
+          <w:ilvl w:val="0"/>
+          <w:numId w:val="1"/>
+        </w:numPr>
+      </w:pPr>
+      <w:r>
+        <w:t>Activity</w:t>
+      </w:r>
+    </w:p>
+    <w:p>
+      <w:pPr>
+        <w:pStyle w:val="ListParagraph"/>
+        <w:numPr>
+          <w:ilvl w:val="1"/>
+          <w:numId w:val="1"/>
+        </w:numPr>
+      </w:pPr>
+      <w:r>
         <w:t>Created GitHub</w:t>
       </w:r>
     </w:p>
@@ -810,8 +1254,13 @@
         <w:t xml:space="preserve">Started </w:t>
       </w:r>
       <w:r>
-        <w:t>initial clean code</w:t>
-      </w:r>
+        <w:t xml:space="preserve">initial clean </w:t>
+      </w:r>
+      <w:proofErr w:type="gramStart"/>
+      <w:r>
+        <w:t>code</w:t>
+      </w:r>
+      <w:proofErr w:type="gramEnd"/>
     </w:p>
     <w:p>
       <w:pPr>
@@ -822,8 +1271,13 @@
         </w:numPr>
       </w:pPr>
       <w:r>
-        <w:t>Some of it is moved from labs, some variable changes and structural edits</w:t>
-      </w:r>
+        <w:t xml:space="preserve">Some of it is moved from labs, some variable changes and structural </w:t>
+      </w:r>
+      <w:proofErr w:type="gramStart"/>
+      <w:r>
+        <w:t>edits</w:t>
+      </w:r>
+      <w:proofErr w:type="gramEnd"/>
     </w:p>
     <w:p>
       <w:pPr>
@@ -852,8 +1306,13 @@
         </w:numPr>
       </w:pPr>
       <w:r>
-        <w:t>Invite everyone to GitHub</w:t>
-      </w:r>
+        <w:t xml:space="preserve">Invite everyone to </w:t>
+      </w:r>
+      <w:proofErr w:type="gramStart"/>
+      <w:r>
+        <w:t>GitHub</w:t>
+      </w:r>
+      <w:proofErr w:type="gramEnd"/>
     </w:p>
     <w:p>
       <w:pPr>
@@ -867,8 +1326,13 @@
         <w:t>Start sweep</w:t>
       </w:r>
       <w:r>
-        <w:t>ing code</w:t>
-      </w:r>
+        <w:t xml:space="preserve">ing </w:t>
+      </w:r>
+      <w:proofErr w:type="gramStart"/>
+      <w:r>
+        <w:t>code</w:t>
+      </w:r>
+      <w:proofErr w:type="gramEnd"/>
     </w:p>
     <w:sectPr>
       <w:pgSz w:w="12240" w:h="15840"/>

</xml_diff>

<commit_message>
test code for colour sensor working'
</commit_message>
<xml_diff>
--- a/Progress.docx
+++ b/Progress.docx
@@ -394,7 +394,10 @@
         <w:spacing w:after="0"/>
       </w:pPr>
       <w:r>
-        <w:t>March 18</w:t>
+        <w:t xml:space="preserve">March </w:t>
+      </w:r>
+      <w:r>
+        <w:t>20</w:t>
       </w:r>
       <w:r>
         <w:rPr>
@@ -427,7 +430,10 @@
         </w:numPr>
       </w:pPr>
       <w:r>
-        <w:t>Add interrupt and debounce for button</w:t>
+        <w:t xml:space="preserve">Successfully found servo values for deposit and </w:t>
+      </w:r>
+      <w:r>
+        <w:t>sorting arms</w:t>
       </w:r>
     </w:p>
     <w:p>
@@ -439,19 +445,19 @@
         </w:numPr>
       </w:pPr>
       <w:r>
-        <w:t>Decided against using a timer interrupt</w:t>
-      </w:r>
-    </w:p>
-    <w:p>
-      <w:pPr>
-        <w:pStyle w:val="ListParagraph"/>
-        <w:numPr>
-          <w:ilvl w:val="2"/>
-          <w:numId w:val="1"/>
-        </w:numPr>
-      </w:pPr>
-      <w:r>
-        <w:t>Unsure how to get alarm to start only after button is pressed</w:t>
+        <w:t>Coded color sensor to find green gems</w:t>
+      </w:r>
+    </w:p>
+    <w:p>
+      <w:pPr>
+        <w:pStyle w:val="ListParagraph"/>
+        <w:numPr>
+          <w:ilvl w:val="0"/>
+          <w:numId w:val="1"/>
+        </w:numPr>
+      </w:pPr>
+      <w:r>
+        <w:t>Problems/Next Goals</w:t>
       </w:r>
     </w:p>
     <w:p>
@@ -463,85 +469,7 @@
         </w:numPr>
       </w:pPr>
       <w:r>
-        <w:t>Added new branch for tcs testing</w:t>
-      </w:r>
-    </w:p>
-    <w:p>
-      <w:pPr>
-        <w:pStyle w:val="ListParagraph"/>
-        <w:numPr>
-          <w:ilvl w:val="2"/>
-          <w:numId w:val="1"/>
-        </w:numPr>
-      </w:pPr>
-      <w:r>
-        <w:t>Lots of changed variables and stuff, compare to main</w:t>
-      </w:r>
-    </w:p>
-    <w:p>
-      <w:pPr>
-        <w:pStyle w:val="ListParagraph"/>
-        <w:numPr>
-          <w:ilvl w:val="3"/>
-          <w:numId w:val="1"/>
-        </w:numPr>
-      </w:pPr>
-      <w:r>
-        <w:t>Main is cooked too cuz git is cooked</w:t>
-      </w:r>
-    </w:p>
-    <w:p>
-      <w:pPr>
-        <w:pStyle w:val="ListParagraph"/>
-        <w:numPr>
-          <w:ilvl w:val="0"/>
-          <w:numId w:val="1"/>
-        </w:numPr>
-      </w:pPr>
-      <w:r>
-        <w:t>Problems/Next Goals</w:t>
-      </w:r>
-    </w:p>
-    <w:p>
-      <w:pPr>
-        <w:pStyle w:val="ListParagraph"/>
-        <w:numPr>
-          <w:ilvl w:val="1"/>
-          <w:numId w:val="1"/>
-        </w:numPr>
-      </w:pPr>
-      <w:r>
-        <w:t>Test debounce</w:t>
-      </w:r>
-    </w:p>
-    <w:p>
-      <w:pPr>
-        <w:pStyle w:val="ListParagraph"/>
-        <w:numPr>
-          <w:ilvl w:val="1"/>
-          <w:numId w:val="1"/>
-        </w:numPr>
-      </w:pPr>
-      <w:r>
-        <w:t>Test sorting</w:t>
-      </w:r>
-    </w:p>
-    <w:p>
-      <w:pPr>
-        <w:pStyle w:val="ListParagraph"/>
-        <w:numPr>
-          <w:ilvl w:val="1"/>
-          <w:numId w:val="1"/>
-        </w:numPr>
-      </w:pPr>
-      <w:r>
-        <w:t xml:space="preserve">Test </w:t>
-      </w:r>
-      <w:r>
-        <w:t xml:space="preserve">servo values for deposit and </w:t>
-      </w:r>
-      <w:r>
-        <w:t>sort</w:t>
+        <w:t>Arm needs to be lengthened</w:t>
       </w:r>
     </w:p>
     <w:p>
@@ -556,7 +484,7 @@
         <w:spacing w:after="0"/>
       </w:pPr>
       <w:r>
-        <w:t>March 13</w:t>
+        <w:t>March 18</w:t>
       </w:r>
       <w:r>
         <w:rPr>
@@ -577,6 +505,169 @@
         </w:numPr>
       </w:pPr>
       <w:r>
+        <w:t>Activity</w:t>
+      </w:r>
+    </w:p>
+    <w:p>
+      <w:pPr>
+        <w:pStyle w:val="ListParagraph"/>
+        <w:numPr>
+          <w:ilvl w:val="1"/>
+          <w:numId w:val="1"/>
+        </w:numPr>
+      </w:pPr>
+      <w:r>
+        <w:t>Add interrupt and debounce for button</w:t>
+      </w:r>
+    </w:p>
+    <w:p>
+      <w:pPr>
+        <w:pStyle w:val="ListParagraph"/>
+        <w:numPr>
+          <w:ilvl w:val="1"/>
+          <w:numId w:val="1"/>
+        </w:numPr>
+      </w:pPr>
+      <w:r>
+        <w:t>Decided against using a timer interrupt</w:t>
+      </w:r>
+    </w:p>
+    <w:p>
+      <w:pPr>
+        <w:pStyle w:val="ListParagraph"/>
+        <w:numPr>
+          <w:ilvl w:val="2"/>
+          <w:numId w:val="1"/>
+        </w:numPr>
+      </w:pPr>
+      <w:r>
+        <w:t>Unsure how to get alarm to start only after button is pressed</w:t>
+      </w:r>
+    </w:p>
+    <w:p>
+      <w:pPr>
+        <w:pStyle w:val="ListParagraph"/>
+        <w:numPr>
+          <w:ilvl w:val="1"/>
+          <w:numId w:val="1"/>
+        </w:numPr>
+      </w:pPr>
+      <w:r>
+        <w:t>Added new branch for tcs testing</w:t>
+      </w:r>
+    </w:p>
+    <w:p>
+      <w:pPr>
+        <w:pStyle w:val="ListParagraph"/>
+        <w:numPr>
+          <w:ilvl w:val="2"/>
+          <w:numId w:val="1"/>
+        </w:numPr>
+      </w:pPr>
+      <w:r>
+        <w:t>Lots of changed variables and stuff, compare to main</w:t>
+      </w:r>
+    </w:p>
+    <w:p>
+      <w:pPr>
+        <w:pStyle w:val="ListParagraph"/>
+        <w:numPr>
+          <w:ilvl w:val="3"/>
+          <w:numId w:val="1"/>
+        </w:numPr>
+      </w:pPr>
+      <w:r>
+        <w:t>Main is cooked too cuz git is cooked</w:t>
+      </w:r>
+    </w:p>
+    <w:p>
+      <w:pPr>
+        <w:pStyle w:val="ListParagraph"/>
+        <w:numPr>
+          <w:ilvl w:val="0"/>
+          <w:numId w:val="1"/>
+        </w:numPr>
+      </w:pPr>
+      <w:r>
+        <w:t>Problems/Next Goals</w:t>
+      </w:r>
+    </w:p>
+    <w:p>
+      <w:pPr>
+        <w:pStyle w:val="ListParagraph"/>
+        <w:numPr>
+          <w:ilvl w:val="1"/>
+          <w:numId w:val="1"/>
+        </w:numPr>
+      </w:pPr>
+      <w:r>
+        <w:t>Test debounce</w:t>
+      </w:r>
+    </w:p>
+    <w:p>
+      <w:pPr>
+        <w:pStyle w:val="ListParagraph"/>
+        <w:numPr>
+          <w:ilvl w:val="1"/>
+          <w:numId w:val="1"/>
+        </w:numPr>
+      </w:pPr>
+      <w:r>
+        <w:t>Test sorting</w:t>
+      </w:r>
+    </w:p>
+    <w:p>
+      <w:pPr>
+        <w:pStyle w:val="ListParagraph"/>
+        <w:numPr>
+          <w:ilvl w:val="1"/>
+          <w:numId w:val="1"/>
+        </w:numPr>
+      </w:pPr>
+      <w:r>
+        <w:t xml:space="preserve">Test </w:t>
+      </w:r>
+      <w:r>
+        <w:t xml:space="preserve">servo values for deposit and </w:t>
+      </w:r>
+      <w:r>
+        <w:t>sort</w:t>
+      </w:r>
+    </w:p>
+    <w:p>
+      <w:pPr>
+        <w:pStyle w:val="Heading2"/>
+        <w:spacing w:after="0"/>
+      </w:pPr>
+    </w:p>
+    <w:p>
+      <w:pPr>
+        <w:pStyle w:val="Heading2"/>
+        <w:spacing w:after="0"/>
+      </w:pPr>
+      <w:r>
+        <w:t>March 13</w:t>
+      </w:r>
+      <w:r>
+        <w:rPr>
+          <w:vertAlign w:val="superscript"/>
+        </w:rPr>
+        <w:t>th</w:t>
+      </w:r>
+      <w:r>
+        <w:t>, 2024</w:t>
+      </w:r>
+    </w:p>
+    <w:p>
+      <w:pPr>
+        <w:pStyle w:val="ListParagraph"/>
+        <w:numPr>
+          <w:ilvl w:val="0"/>
+          <w:numId w:val="1"/>
+        </w:numPr>
+      </w:pPr>
+      <w:r>
+        <w:lastRenderedPageBreak/>
         <w:t>Activity</w:t>
       </w:r>
     </w:p>

</xml_diff>

<commit_message>
initial return to base code
</commit_message>
<xml_diff>
--- a/Progress.docx
+++ b/Progress.docx
@@ -58,49 +58,6 @@
           <w:tcPr>
             <w:tcW w:w="3116" w:type="dxa"/>
           </w:tcPr>
-          <w:p>
-            <w:pPr>
-              <w:pStyle w:val="ListParagraph"/>
-              <w:numPr>
-                <w:ilvl w:val="0"/>
-                <w:numId w:val="2"/>
-              </w:numPr>
-            </w:pPr>
-            <w:r>
-              <w:t xml:space="preserve">Think of how to deal with a bunch of gems all at </w:t>
-            </w:r>
-            <w:proofErr w:type="gramStart"/>
-            <w:r>
-              <w:t>once</w:t>
-            </w:r>
-            <w:proofErr w:type="gramEnd"/>
-          </w:p>
-          <w:p>
-            <w:pPr>
-              <w:pStyle w:val="ListParagraph"/>
-              <w:numPr>
-                <w:ilvl w:val="0"/>
-                <w:numId w:val="2"/>
-              </w:numPr>
-            </w:pPr>
-            <w:r>
-              <w:t xml:space="preserve">Integrate </w:t>
-            </w:r>
-            <w:r>
-              <w:t xml:space="preserve">color sensor </w:t>
-            </w:r>
-            <w:r>
-              <w:t xml:space="preserve">code </w:t>
-            </w:r>
-            <w:r>
-              <w:t xml:space="preserve">by having code in a more specific </w:t>
-            </w:r>
-            <w:proofErr w:type="gramStart"/>
-            <w:r>
-              <w:t>place</w:t>
-            </w:r>
-            <w:proofErr w:type="gramEnd"/>
-          </w:p>
           <w:p>
             <w:pPr>
               <w:pStyle w:val="ListParagraph"/>
@@ -161,13 +118,8 @@
               </w:numPr>
             </w:pPr>
             <w:r>
-              <w:t xml:space="preserve">Finalize navigation </w:t>
+              <w:t>Finalize navigation system</w:t>
             </w:r>
-            <w:proofErr w:type="gramStart"/>
-            <w:r>
-              <w:t>system</w:t>
-            </w:r>
-            <w:proofErr w:type="gramEnd"/>
           </w:p>
           <w:p>
             <w:pPr>
@@ -221,32 +173,6 @@
               <w:spacing w:after="160" w:line="278" w:lineRule="auto"/>
             </w:pPr>
             <w:r>
-              <w:t>Servo sorting arm</w:t>
-            </w:r>
-          </w:p>
-          <w:p>
-            <w:pPr>
-              <w:pStyle w:val="ListParagraph"/>
-              <w:numPr>
-                <w:ilvl w:val="0"/>
-                <w:numId w:val="2"/>
-              </w:numPr>
-              <w:spacing w:after="160" w:line="278" w:lineRule="auto"/>
-            </w:pPr>
-            <w:r>
-              <w:t>Timer interrupt</w:t>
-            </w:r>
-          </w:p>
-          <w:p>
-            <w:pPr>
-              <w:pStyle w:val="ListParagraph"/>
-              <w:numPr>
-                <w:ilvl w:val="0"/>
-                <w:numId w:val="2"/>
-              </w:numPr>
-              <w:spacing w:after="160" w:line="278" w:lineRule="auto"/>
-            </w:pPr>
-            <w:r>
               <w:t>Lengthen arm and update angles</w:t>
             </w:r>
           </w:p>
@@ -276,13 +202,8 @@
               </w:numPr>
             </w:pPr>
             <w:r>
-              <w:t xml:space="preserve">Start initial (cleanish) code to get bot moving </w:t>
+              <w:t>Start initial (cleanish) code to get bot moving forward</w:t>
             </w:r>
-            <w:proofErr w:type="gramStart"/>
-            <w:r>
-              <w:t>forward</w:t>
-            </w:r>
-            <w:proofErr w:type="gramEnd"/>
           </w:p>
           <w:p>
             <w:pPr>
@@ -294,13 +215,8 @@
               <w:spacing w:after="160" w:line="278" w:lineRule="auto"/>
             </w:pPr>
             <w:r>
-              <w:t xml:space="preserve">Test ultrasonic </w:t>
+              <w:t>Test ultrasonic sensor</w:t>
             </w:r>
-            <w:proofErr w:type="gramStart"/>
-            <w:r>
-              <w:t>sensor</w:t>
-            </w:r>
-            <w:proofErr w:type="gramEnd"/>
           </w:p>
           <w:p>
             <w:pPr>
@@ -311,13 +227,8 @@
               </w:numPr>
             </w:pPr>
             <w:r>
-              <w:t xml:space="preserve">Test pigmentation </w:t>
+              <w:t>Test pigmentation sensor</w:t>
             </w:r>
-            <w:proofErr w:type="gramStart"/>
-            <w:r>
-              <w:t>sensor</w:t>
-            </w:r>
-            <w:proofErr w:type="gramEnd"/>
           </w:p>
           <w:p>
             <w:pPr>
@@ -355,13 +266,8 @@
               <w:spacing w:after="160" w:line="278" w:lineRule="auto"/>
             </w:pPr>
             <w:r>
-              <w:t xml:space="preserve">Test </w:t>
+              <w:t>Test debounce</w:t>
             </w:r>
-            <w:proofErr w:type="gramStart"/>
-            <w:r>
-              <w:t>debounce</w:t>
-            </w:r>
-            <w:proofErr w:type="gramEnd"/>
           </w:p>
           <w:p>
             <w:pPr>
@@ -373,13 +279,8 @@
               <w:spacing w:after="160" w:line="278" w:lineRule="auto"/>
             </w:pPr>
             <w:r>
-              <w:t xml:space="preserve">Fix deposit </w:t>
+              <w:t>Fix deposit servo</w:t>
             </w:r>
-            <w:proofErr w:type="gramStart"/>
-            <w:r>
-              <w:t>servo</w:t>
-            </w:r>
-            <w:proofErr w:type="gramEnd"/>
           </w:p>
           <w:p>
             <w:pPr>
@@ -394,6 +295,45 @@
               <w:t>Test required values for both servos</w:t>
             </w:r>
           </w:p>
+          <w:p>
+            <w:pPr>
+              <w:pStyle w:val="ListParagraph"/>
+              <w:numPr>
+                <w:ilvl w:val="0"/>
+                <w:numId w:val="2"/>
+              </w:numPr>
+              <w:spacing w:after="160" w:line="278" w:lineRule="auto"/>
+            </w:pPr>
+            <w:r>
+              <w:t>Integrate color sensor code by having code in a more specific place</w:t>
+            </w:r>
+          </w:p>
+          <w:p>
+            <w:pPr>
+              <w:pStyle w:val="ListParagraph"/>
+              <w:numPr>
+                <w:ilvl w:val="0"/>
+                <w:numId w:val="2"/>
+              </w:numPr>
+              <w:spacing w:after="160" w:line="278" w:lineRule="auto"/>
+            </w:pPr>
+            <w:r>
+              <w:t>Servo sorting arm</w:t>
+            </w:r>
+          </w:p>
+          <w:p>
+            <w:pPr>
+              <w:pStyle w:val="ListParagraph"/>
+              <w:numPr>
+                <w:ilvl w:val="0"/>
+                <w:numId w:val="2"/>
+              </w:numPr>
+              <w:spacing w:after="160" w:line="278" w:lineRule="auto"/>
+            </w:pPr>
+            <w:r>
+              <w:t>Timer interrupt</w:t>
+            </w:r>
+          </w:p>
         </w:tc>
       </w:tr>
     </w:tbl>
@@ -414,14 +354,12 @@
       <w:r>
         <w:t xml:space="preserve">March </w:t>
       </w:r>
-      <w:proofErr w:type="spellStart"/>
       <w:r>
         <w:rPr>
           <w:vertAlign w:val="superscript"/>
         </w:rPr>
         <w:t>th</w:t>
       </w:r>
-      <w:proofErr w:type="spellEnd"/>
       <w:r>
         <w:t>, 2024</w:t>
       </w:r>
@@ -474,10 +412,7 @@
         <w:spacing w:after="0"/>
       </w:pPr>
       <w:r>
-        <w:t xml:space="preserve">March </w:t>
-      </w:r>
-      <w:r>
-        <w:t>26</w:t>
+        <w:t>March 26</w:t>
       </w:r>
       <w:r>
         <w:rPr>
@@ -513,13 +448,8 @@
         <w:t xml:space="preserve">Unbricked the </w:t>
       </w:r>
       <w:r>
-        <w:t xml:space="preserve">Arduino COM ports by uninstalling COM ports from device </w:t>
-      </w:r>
-      <w:proofErr w:type="gramStart"/>
-      <w:r>
-        <w:t>manager</w:t>
-      </w:r>
-      <w:proofErr w:type="gramEnd"/>
+        <w:t>Arduino COM ports by uninstalling COM ports from device manager</w:t>
+      </w:r>
     </w:p>
     <w:p>
       <w:pPr>
@@ -578,13 +508,8 @@
         </w:numPr>
       </w:pPr>
       <w:r>
-        <w:t xml:space="preserve">Added snake </w:t>
-      </w:r>
-      <w:proofErr w:type="gramStart"/>
-      <w:r>
-        <w:t>code</w:t>
-      </w:r>
-      <w:proofErr w:type="gramEnd"/>
+        <w:t>Added snake code</w:t>
+      </w:r>
     </w:p>
     <w:p>
       <w:pPr>
@@ -595,30 +520,20 @@
         </w:numPr>
       </w:pPr>
       <w:r>
-        <w:t xml:space="preserve">Need to adjust turn </w:t>
-      </w:r>
-      <w:proofErr w:type="gramStart"/>
-      <w:r>
-        <w:t>angle</w:t>
-      </w:r>
-      <w:proofErr w:type="gramEnd"/>
-    </w:p>
-    <w:p>
-      <w:pPr>
-        <w:pStyle w:val="ListParagraph"/>
-        <w:numPr>
-          <w:ilvl w:val="1"/>
-          <w:numId w:val="1"/>
-        </w:numPr>
-      </w:pPr>
-      <w:r>
-        <w:t xml:space="preserve">Testing timer interrupt but not </w:t>
-      </w:r>
-      <w:proofErr w:type="gramStart"/>
-      <w:r>
-        <w:t>working</w:t>
-      </w:r>
-      <w:proofErr w:type="gramEnd"/>
+        <w:t>Need to adjust turn angle</w:t>
+      </w:r>
+    </w:p>
+    <w:p>
+      <w:pPr>
+        <w:pStyle w:val="ListParagraph"/>
+        <w:numPr>
+          <w:ilvl w:val="1"/>
+          <w:numId w:val="1"/>
+        </w:numPr>
+      </w:pPr>
+      <w:r>
+        <w:t>Testing timer interrupt but not working</w:t>
+      </w:r>
     </w:p>
     <w:p>
       <w:pPr>
@@ -641,21 +556,8 @@
         </w:numPr>
       </w:pPr>
       <w:r>
-        <w:t xml:space="preserve">Something about the </w:t>
-      </w:r>
-      <w:proofErr w:type="spellStart"/>
-      <w:r>
-        <w:t>prescaler</w:t>
-      </w:r>
-      <w:proofErr w:type="spellEnd"/>
-      <w:r>
-        <w:t xml:space="preserve"> isn’t </w:t>
-      </w:r>
-      <w:proofErr w:type="gramStart"/>
-      <w:r>
-        <w:t>working</w:t>
-      </w:r>
-      <w:proofErr w:type="gramEnd"/>
+        <w:t>Something about the prescaler isn’t working</w:t>
+      </w:r>
     </w:p>
     <w:p>
       <w:pPr>
@@ -678,13 +580,8 @@
         </w:numPr>
       </w:pPr>
       <w:r>
-        <w:t xml:space="preserve">Fix timer </w:t>
-      </w:r>
-      <w:proofErr w:type="gramStart"/>
-      <w:r>
-        <w:t>alarm</w:t>
-      </w:r>
-      <w:proofErr w:type="gramEnd"/>
+        <w:t>Fix timer alarm</w:t>
+      </w:r>
     </w:p>
     <w:p>
       <w:pPr>
@@ -719,6 +616,7 @@
         </w:numPr>
       </w:pPr>
       <w:r>
+        <w:lastRenderedPageBreak/>
         <w:t>Activity</w:t>
       </w:r>
     </w:p>
@@ -746,13 +644,8 @@
         </w:numPr>
       </w:pPr>
       <w:r>
-        <w:t xml:space="preserve">Coded color sensor to find green </w:t>
-      </w:r>
-      <w:proofErr w:type="gramStart"/>
-      <w:r>
-        <w:t>gems</w:t>
-      </w:r>
-      <w:proofErr w:type="gramEnd"/>
+        <w:t>Coded color sensor to find green gems</w:t>
+      </w:r>
     </w:p>
     <w:p>
       <w:pPr>
@@ -775,31 +668,20 @@
         </w:numPr>
       </w:pPr>
       <w:r>
-        <w:lastRenderedPageBreak/>
-        <w:t xml:space="preserve">Arm needs to be </w:t>
-      </w:r>
-      <w:proofErr w:type="gramStart"/>
-      <w:r>
-        <w:t>lengthened</w:t>
-      </w:r>
-      <w:proofErr w:type="gramEnd"/>
-    </w:p>
-    <w:p>
-      <w:pPr>
-        <w:pStyle w:val="ListParagraph"/>
-        <w:numPr>
-          <w:ilvl w:val="1"/>
-          <w:numId w:val="1"/>
-        </w:numPr>
-      </w:pPr>
-      <w:r>
-        <w:t xml:space="preserve">Tune color sensor to match ground RGB </w:t>
-      </w:r>
-      <w:proofErr w:type="gramStart"/>
-      <w:r>
-        <w:t>values</w:t>
-      </w:r>
-      <w:proofErr w:type="gramEnd"/>
+        <w:t>Arm needs to be lengthened</w:t>
+      </w:r>
+    </w:p>
+    <w:p>
+      <w:pPr>
+        <w:pStyle w:val="ListParagraph"/>
+        <w:numPr>
+          <w:ilvl w:val="1"/>
+          <w:numId w:val="1"/>
+        </w:numPr>
+      </w:pPr>
+      <w:r>
+        <w:t>Tune color sensor to match ground RGB values</w:t>
+      </w:r>
     </w:p>
     <w:p>
       <w:pPr>
@@ -810,13 +692,8 @@
         </w:numPr>
       </w:pPr>
       <w:r>
-        <w:t xml:space="preserve">Think of a way to </w:t>
-      </w:r>
-      <w:proofErr w:type="gramStart"/>
-      <w:r>
-        <w:t>generalize</w:t>
-      </w:r>
-      <w:proofErr w:type="gramEnd"/>
+        <w:t>Think of a way to generalize</w:t>
+      </w:r>
     </w:p>
     <w:p>
       <w:pPr>
@@ -863,30 +740,20 @@
         </w:numPr>
       </w:pPr>
       <w:r>
-        <w:t xml:space="preserve">Add interrupt and debounce for </w:t>
-      </w:r>
-      <w:proofErr w:type="gramStart"/>
-      <w:r>
-        <w:t>button</w:t>
-      </w:r>
-      <w:proofErr w:type="gramEnd"/>
-    </w:p>
-    <w:p>
-      <w:pPr>
-        <w:pStyle w:val="ListParagraph"/>
-        <w:numPr>
-          <w:ilvl w:val="1"/>
-          <w:numId w:val="1"/>
-        </w:numPr>
-      </w:pPr>
-      <w:r>
-        <w:t xml:space="preserve">Decided against using a timer </w:t>
-      </w:r>
-      <w:proofErr w:type="gramStart"/>
-      <w:r>
-        <w:t>interrupt</w:t>
-      </w:r>
-      <w:proofErr w:type="gramEnd"/>
+        <w:t>Add interrupt and debounce for button</w:t>
+      </w:r>
+    </w:p>
+    <w:p>
+      <w:pPr>
+        <w:pStyle w:val="ListParagraph"/>
+        <w:numPr>
+          <w:ilvl w:val="1"/>
+          <w:numId w:val="1"/>
+        </w:numPr>
+      </w:pPr>
+      <w:r>
+        <w:t>Decided against using a timer interrupt</w:t>
+      </w:r>
     </w:p>
     <w:p>
       <w:pPr>
@@ -897,38 +764,20 @@
         </w:numPr>
       </w:pPr>
       <w:r>
-        <w:t xml:space="preserve">Unsure how to get alarm to start only after button is </w:t>
-      </w:r>
-      <w:proofErr w:type="gramStart"/>
-      <w:r>
-        <w:t>pressed</w:t>
-      </w:r>
-      <w:proofErr w:type="gramEnd"/>
-    </w:p>
-    <w:p>
-      <w:pPr>
-        <w:pStyle w:val="ListParagraph"/>
-        <w:numPr>
-          <w:ilvl w:val="1"/>
-          <w:numId w:val="1"/>
-        </w:numPr>
-      </w:pPr>
-      <w:r>
-        <w:t xml:space="preserve">Added new branch for </w:t>
-      </w:r>
-      <w:proofErr w:type="spellStart"/>
-      <w:r>
-        <w:t>tcs</w:t>
-      </w:r>
-      <w:proofErr w:type="spellEnd"/>
-      <w:r>
-        <w:t xml:space="preserve"> </w:t>
-      </w:r>
-      <w:proofErr w:type="gramStart"/>
-      <w:r>
-        <w:t>testing</w:t>
-      </w:r>
-      <w:proofErr w:type="gramEnd"/>
+        <w:t>Unsure how to get alarm to start only after button is pressed</w:t>
+      </w:r>
+    </w:p>
+    <w:p>
+      <w:pPr>
+        <w:pStyle w:val="ListParagraph"/>
+        <w:numPr>
+          <w:ilvl w:val="1"/>
+          <w:numId w:val="1"/>
+        </w:numPr>
+      </w:pPr>
+      <w:r>
+        <w:t>Added new branch for tcs testing</w:t>
+      </w:r>
     </w:p>
     <w:p>
       <w:pPr>
@@ -939,13 +788,8 @@
         </w:numPr>
       </w:pPr>
       <w:r>
-        <w:t xml:space="preserve">Lots of changed variables and stuff, compare to </w:t>
-      </w:r>
-      <w:proofErr w:type="gramStart"/>
-      <w:r>
-        <w:t>main</w:t>
-      </w:r>
-      <w:proofErr w:type="gramEnd"/>
+        <w:t>Lots of changed variables and stuff, compare to main</w:t>
+      </w:r>
     </w:p>
     <w:p>
       <w:pPr>
@@ -956,21 +800,8 @@
         </w:numPr>
       </w:pPr>
       <w:r>
-        <w:t xml:space="preserve">Main is cooked too </w:t>
-      </w:r>
-      <w:proofErr w:type="spellStart"/>
-      <w:r>
-        <w:t>cuz</w:t>
-      </w:r>
-      <w:proofErr w:type="spellEnd"/>
-      <w:r>
-        <w:t xml:space="preserve"> git is </w:t>
-      </w:r>
-      <w:proofErr w:type="gramStart"/>
-      <w:r>
-        <w:t>cooked</w:t>
-      </w:r>
-      <w:proofErr w:type="gramEnd"/>
+        <w:t>Main is cooked too cuz git is cooked</w:t>
+      </w:r>
     </w:p>
     <w:p>
       <w:pPr>
@@ -993,50 +824,38 @@
         </w:numPr>
       </w:pPr>
       <w:r>
+        <w:t>Test debounce</w:t>
+      </w:r>
+    </w:p>
+    <w:p>
+      <w:pPr>
+        <w:pStyle w:val="ListParagraph"/>
+        <w:numPr>
+          <w:ilvl w:val="1"/>
+          <w:numId w:val="1"/>
+        </w:numPr>
+      </w:pPr>
+      <w:r>
+        <w:t>Test sorting</w:t>
+      </w:r>
+    </w:p>
+    <w:p>
+      <w:pPr>
+        <w:pStyle w:val="ListParagraph"/>
+        <w:numPr>
+          <w:ilvl w:val="1"/>
+          <w:numId w:val="1"/>
+        </w:numPr>
+      </w:pPr>
+      <w:r>
         <w:t xml:space="preserve">Test </w:t>
       </w:r>
-      <w:proofErr w:type="gramStart"/>
-      <w:r>
-        <w:t>debounce</w:t>
-      </w:r>
-      <w:proofErr w:type="gramEnd"/>
-    </w:p>
-    <w:p>
-      <w:pPr>
-        <w:pStyle w:val="ListParagraph"/>
-        <w:numPr>
-          <w:ilvl w:val="1"/>
-          <w:numId w:val="1"/>
-        </w:numPr>
-      </w:pPr>
-      <w:r>
-        <w:t xml:space="preserve">Test </w:t>
-      </w:r>
-      <w:proofErr w:type="gramStart"/>
-      <w:r>
-        <w:t>sorting</w:t>
-      </w:r>
-      <w:proofErr w:type="gramEnd"/>
-    </w:p>
-    <w:p>
-      <w:pPr>
-        <w:pStyle w:val="ListParagraph"/>
-        <w:numPr>
-          <w:ilvl w:val="1"/>
-          <w:numId w:val="1"/>
-        </w:numPr>
-      </w:pPr>
-      <w:r>
-        <w:t xml:space="preserve">Test </w:t>
-      </w:r>
       <w:r>
         <w:t xml:space="preserve">servo values for deposit and </w:t>
       </w:r>
-      <w:proofErr w:type="gramStart"/>
       <w:r>
         <w:t>sort</w:t>
       </w:r>
-      <w:proofErr w:type="gramEnd"/>
     </w:p>
     <w:p>
       <w:pPr>
@@ -1083,13 +902,8 @@
         </w:numPr>
       </w:pPr>
       <w:r>
-        <w:t xml:space="preserve">Added windmill motor </w:t>
-      </w:r>
-      <w:proofErr w:type="gramStart"/>
-      <w:r>
-        <w:t>code</w:t>
-      </w:r>
-      <w:proofErr w:type="gramEnd"/>
+        <w:t>Added windmill motor code</w:t>
+      </w:r>
     </w:p>
     <w:p>
       <w:pPr>
@@ -1103,30 +917,20 @@
         <w:t>Adjustable speed</w:t>
       </w:r>
       <w:r>
-        <w:t xml:space="preserve"> using </w:t>
-      </w:r>
-      <w:proofErr w:type="gramStart"/>
-      <w:r>
-        <w:t>LEDC</w:t>
-      </w:r>
-      <w:proofErr w:type="gramEnd"/>
-    </w:p>
-    <w:p>
-      <w:pPr>
-        <w:pStyle w:val="ListParagraph"/>
-        <w:numPr>
-          <w:ilvl w:val="1"/>
-          <w:numId w:val="1"/>
-        </w:numPr>
-      </w:pPr>
-      <w:r>
-        <w:t xml:space="preserve">Servo motor code </w:t>
-      </w:r>
-      <w:proofErr w:type="gramStart"/>
-      <w:r>
-        <w:t>added</w:t>
-      </w:r>
-      <w:proofErr w:type="gramEnd"/>
+        <w:t xml:space="preserve"> using LEDC</w:t>
+      </w:r>
+    </w:p>
+    <w:p>
+      <w:pPr>
+        <w:pStyle w:val="ListParagraph"/>
+        <w:numPr>
+          <w:ilvl w:val="1"/>
+          <w:numId w:val="1"/>
+        </w:numPr>
+      </w:pPr>
+      <w:r>
+        <w:t>Servo motor code added</w:t>
+      </w:r>
     </w:p>
     <w:p>
       <w:pPr>
@@ -1161,13 +965,8 @@
         </w:numPr>
       </w:pPr>
       <w:r>
-        <w:t xml:space="preserve">Servo is tweaking and </w:t>
-      </w:r>
-      <w:proofErr w:type="gramStart"/>
-      <w:r>
-        <w:t>buzzing</w:t>
-      </w:r>
-      <w:proofErr w:type="gramEnd"/>
+        <w:t>Servo is tweaking and buzzing</w:t>
+      </w:r>
     </w:p>
     <w:p>
       <w:pPr>
@@ -1214,13 +1013,8 @@
         </w:numPr>
       </w:pPr>
       <w:r>
-        <w:t xml:space="preserve">Talked to Prof. Naish about </w:t>
-      </w:r>
-      <w:proofErr w:type="gramStart"/>
-      <w:r>
-        <w:t>code</w:t>
-      </w:r>
-      <w:proofErr w:type="gramEnd"/>
+        <w:t>Talked to Prof. Naish about code</w:t>
+      </w:r>
     </w:p>
     <w:p>
       <w:pPr>
@@ -1231,13 +1025,8 @@
         </w:numPr>
       </w:pPr>
       <w:r>
-        <w:t xml:space="preserve">Interrupt code take from slides and use same format as in </w:t>
-      </w:r>
-      <w:proofErr w:type="gramStart"/>
-      <w:r>
-        <w:t>code</w:t>
-      </w:r>
-      <w:proofErr w:type="gramEnd"/>
+        <w:t>Interrupt code take from slides and use same format as in code</w:t>
+      </w:r>
     </w:p>
     <w:p>
       <w:pPr>
@@ -1248,13 +1037,8 @@
         </w:numPr>
       </w:pPr>
       <w:r>
-        <w:t xml:space="preserve">Can use </w:t>
-      </w:r>
-      <w:proofErr w:type="gramStart"/>
-      <w:r>
-        <w:t>delay</w:t>
-      </w:r>
-      <w:proofErr w:type="gramEnd"/>
+        <w:t>Can use delay</w:t>
+      </w:r>
     </w:p>
     <w:p>
       <w:pPr>
@@ -1265,13 +1049,8 @@
         </w:numPr>
       </w:pPr>
       <w:r>
-        <w:t xml:space="preserve">Use timer </w:t>
-      </w:r>
-      <w:proofErr w:type="gramStart"/>
-      <w:r>
-        <w:t>interrupts</w:t>
-      </w:r>
-      <w:proofErr w:type="gramEnd"/>
+        <w:t>Use timer interrupts</w:t>
+      </w:r>
     </w:p>
     <w:p>
       <w:pPr>
@@ -1331,30 +1110,20 @@
         <w:t xml:space="preserve">sample </w:t>
       </w:r>
       <w:r>
-        <w:t xml:space="preserve">code for ultrasonic </w:t>
-      </w:r>
-      <w:proofErr w:type="gramStart"/>
-      <w:r>
-        <w:t>sensor</w:t>
-      </w:r>
-      <w:proofErr w:type="gramEnd"/>
-    </w:p>
-    <w:p>
-      <w:pPr>
-        <w:pStyle w:val="ListParagraph"/>
-        <w:numPr>
-          <w:ilvl w:val="1"/>
-          <w:numId w:val="1"/>
-        </w:numPr>
-      </w:pPr>
-      <w:r>
-        <w:t xml:space="preserve">Incorporated code to detect when something is 5cm away and stopping </w:t>
-      </w:r>
-      <w:proofErr w:type="gramStart"/>
-      <w:r>
-        <w:t>motors</w:t>
-      </w:r>
-      <w:proofErr w:type="gramEnd"/>
+        <w:t>code for ultrasonic sensor</w:t>
+      </w:r>
+    </w:p>
+    <w:p>
+      <w:pPr>
+        <w:pStyle w:val="ListParagraph"/>
+        <w:numPr>
+          <w:ilvl w:val="1"/>
+          <w:numId w:val="1"/>
+        </w:numPr>
+      </w:pPr>
+      <w:r>
+        <w:t>Incorporated code to detect when something is 5cm away and stopping motors</w:t>
+      </w:r>
     </w:p>
     <w:p>
       <w:pPr>
@@ -1377,16 +1146,12 @@
         </w:numPr>
       </w:pPr>
       <w:r>
-        <w:t xml:space="preserve">Started sample code for </w:t>
-      </w:r>
-      <w:proofErr w:type="gramStart"/>
-      <w:r>
-        <w:t>TCS</w:t>
+        <w:lastRenderedPageBreak/>
+        <w:t>Started sample code for TCS</w:t>
       </w:r>
       <w:r>
         <w:t>34725</w:t>
       </w:r>
-      <w:proofErr w:type="gramEnd"/>
     </w:p>
     <w:p>
       <w:pPr>
@@ -1397,13 +1162,8 @@
         </w:numPr>
       </w:pPr>
       <w:r>
-        <w:t xml:space="preserve">Have smart LED shining color that TCS </w:t>
-      </w:r>
-      <w:proofErr w:type="gramStart"/>
-      <w:r>
-        <w:t>reads</w:t>
-      </w:r>
-      <w:proofErr w:type="gramEnd"/>
+        <w:t>Have smart LED shining color that TCS reads</w:t>
+      </w:r>
     </w:p>
     <w:p>
       <w:pPr>
@@ -1453,7 +1213,6 @@
         </w:numPr>
       </w:pPr>
       <w:r>
-        <w:lastRenderedPageBreak/>
         <w:t>Problems/Next Goals</w:t>
       </w:r>
     </w:p>
@@ -1469,30 +1228,20 @@
         <w:t>Sometimes reads 0cm</w:t>
       </w:r>
       <w:r>
-        <w:t xml:space="preserve"> when not using </w:t>
-      </w:r>
-      <w:proofErr w:type="gramStart"/>
-      <w:r>
-        <w:t>delay</w:t>
-      </w:r>
-      <w:proofErr w:type="gramEnd"/>
-    </w:p>
-    <w:p>
-      <w:pPr>
-        <w:pStyle w:val="ListParagraph"/>
-        <w:numPr>
-          <w:ilvl w:val="1"/>
-          <w:numId w:val="1"/>
-        </w:numPr>
-      </w:pPr>
-      <w:r>
-        <w:t xml:space="preserve">Finish navigation </w:t>
-      </w:r>
-      <w:proofErr w:type="gramStart"/>
-      <w:r>
-        <w:t>system</w:t>
-      </w:r>
-      <w:proofErr w:type="gramEnd"/>
+        <w:t xml:space="preserve"> when not using delay</w:t>
+      </w:r>
+    </w:p>
+    <w:p>
+      <w:pPr>
+        <w:pStyle w:val="ListParagraph"/>
+        <w:numPr>
+          <w:ilvl w:val="1"/>
+          <w:numId w:val="1"/>
+        </w:numPr>
+      </w:pPr>
+      <w:r>
+        <w:t>Finish navigation system</w:t>
+      </w:r>
     </w:p>
     <w:p>
       <w:pPr>
@@ -1551,13 +1300,8 @@
         </w:numPr>
       </w:pPr>
       <w:r>
-        <w:t xml:space="preserve">Created this </w:t>
-      </w:r>
-      <w:proofErr w:type="gramStart"/>
-      <w:r>
-        <w:t>document</w:t>
-      </w:r>
-      <w:proofErr w:type="gramEnd"/>
+        <w:t>Created this document</w:t>
+      </w:r>
     </w:p>
     <w:p>
       <w:pPr>
@@ -1580,13 +1324,8 @@
         </w:numPr>
       </w:pPr>
       <w:r>
-        <w:t xml:space="preserve">Get started with ultrasonic </w:t>
-      </w:r>
-      <w:proofErr w:type="gramStart"/>
-      <w:r>
-        <w:t>sensors</w:t>
-      </w:r>
-      <w:proofErr w:type="gramEnd"/>
+        <w:t>Get started with ultrasonic sensors</w:t>
+      </w:r>
     </w:p>
     <w:p>
       <w:pPr>
@@ -1645,13 +1384,8 @@
         <w:t xml:space="preserve">Started </w:t>
       </w:r>
       <w:r>
-        <w:t xml:space="preserve">initial clean </w:t>
-      </w:r>
-      <w:proofErr w:type="gramStart"/>
-      <w:r>
-        <w:t>code</w:t>
-      </w:r>
-      <w:proofErr w:type="gramEnd"/>
+        <w:t>initial clean code</w:t>
+      </w:r>
     </w:p>
     <w:p>
       <w:pPr>
@@ -1662,13 +1396,8 @@
         </w:numPr>
       </w:pPr>
       <w:r>
-        <w:t xml:space="preserve">Some of it is moved from labs, some variable changes and structural </w:t>
-      </w:r>
-      <w:proofErr w:type="gramStart"/>
-      <w:r>
-        <w:t>edits</w:t>
-      </w:r>
-      <w:proofErr w:type="gramEnd"/>
+        <w:t>Some of it is moved from labs, some variable changes and structural edits</w:t>
+      </w:r>
     </w:p>
     <w:p>
       <w:pPr>
@@ -1697,13 +1426,8 @@
         </w:numPr>
       </w:pPr>
       <w:r>
-        <w:t xml:space="preserve">Invite everyone to </w:t>
-      </w:r>
-      <w:proofErr w:type="gramStart"/>
-      <w:r>
-        <w:t>GitHub</w:t>
-      </w:r>
-      <w:proofErr w:type="gramEnd"/>
+        <w:t>Invite everyone to GitHub</w:t>
+      </w:r>
     </w:p>
     <w:p>
       <w:pPr>
@@ -1717,13 +1441,8 @@
         <w:t>Start sweep</w:t>
       </w:r>
       <w:r>
-        <w:t xml:space="preserve">ing </w:t>
-      </w:r>
-      <w:proofErr w:type="gramStart"/>
-      <w:r>
-        <w:t>code</w:t>
-      </w:r>
-      <w:proofErr w:type="gramEnd"/>
+        <w:t>ing code</w:t>
+      </w:r>
     </w:p>
     <w:sectPr>
       <w:pgSz w:w="12240" w:h="15840"/>

</xml_diff>